<commit_message>
Report on Training and Inferences
</commit_message>
<xml_diff>
--- a/Report.docx
+++ b/Report.docx
@@ -15,52 +15,94 @@
           <w:b/>
           <w:sz w:val="36"/>
         </w:rPr>
-        <w:t xml:space="preserve">CMPE </w:t>
-      </w:r>
-      <w:proofErr w:type="gramStart"/>
+        <w:t>CMPE 249</w:t>
+      </w:r>
       <w:r>
         <w:rPr>
           <w:b/>
           <w:sz w:val="36"/>
         </w:rPr>
-        <w:t>249</w:t>
-      </w:r>
-      <w:r>
+        <w:br/>
+        <w:t>Report for HW1 – 2D Object Detection</w:t>
+      </w:r>
+    </w:p>
+    <w:p>
+      <w:pPr>
+        <w:jc w:val="center"/>
         <w:rPr>
           <w:b/>
-          <w:sz w:val="36"/>
-        </w:rPr>
-        <w:br/>
-        <w:t>Report</w:t>
-      </w:r>
-      <w:proofErr w:type="gramEnd"/>
+        </w:rPr>
+      </w:pPr>
       <w:r>
         <w:rPr>
           <w:b/>
-          <w:sz w:val="36"/>
-        </w:rPr>
-        <w:t xml:space="preserve"> for HW1 – 2D Object Detection</w:t>
-      </w:r>
-    </w:p>
-    <w:p>
-      <w:pPr>
-        <w:jc w:val="center"/>
+        </w:rPr>
+        <w:t>Uttej Kumar Reddy Gade</w:t>
+      </w:r>
+      <w:r>
         <w:rPr>
           <w:b/>
         </w:rPr>
-      </w:pPr>
+        <w:br/>
+        <w:t>016065543</w:t>
+      </w:r>
+    </w:p>
+    <w:p>
       <w:r>
         <w:rPr>
           <w:b/>
         </w:rPr>
-        <w:t>Uttej Kumar Reddy Gade</w:t>
-      </w:r>
+        <w:t>Option</w:t>
+      </w:r>
+      <w:r>
+        <w:t>: Training</w:t>
+      </w:r>
+      <w:r>
+        <w:t xml:space="preserve"> (1</w:t>
+      </w:r>
+      <w:r>
+        <w:t xml:space="preserve"> model</w:t>
+      </w:r>
+      <w:r>
+        <w:t>)</w:t>
+      </w:r>
+      <w:r>
+        <w:t xml:space="preserve"> &amp; Inference</w:t>
+      </w:r>
+      <w:r>
+        <w:t xml:space="preserve"> (2</w:t>
+      </w:r>
+      <w:r>
+        <w:t xml:space="preserve"> models</w:t>
+      </w:r>
+      <w:r>
+        <w:t>)</w:t>
+      </w:r>
+    </w:p>
+    <w:p>
       <w:r>
         <w:rPr>
           <w:b/>
         </w:rPr>
-        <w:br/>
-        <w:t>016065543</w:t>
+        <w:t>Models for Training</w:t>
+      </w:r>
+      <w:r>
+        <w:t>:</w:t>
+      </w:r>
+      <w:r>
+        <w:br/>
+        <w:t>YOLOv5 (</w:t>
+      </w:r>
+      <w:hyperlink r:id="rId5" w:history="1">
+        <w:r>
+          <w:rPr>
+            <w:rStyle w:val="Hyperlink"/>
+          </w:rPr>
+          <w:t>https://github.com/ultralytics/yolov5</w:t>
+        </w:r>
+      </w:hyperlink>
+      <w:r>
+        <w:t>)</w:t>
       </w:r>
     </w:p>
     <w:p>
@@ -68,109 +110,63 @@
         <w:rPr>
           <w:b/>
         </w:rPr>
-        <w:t>Option</w:t>
-      </w:r>
-      <w:r>
-        <w:t>: Training &amp; Inference</w:t>
-      </w:r>
-    </w:p>
-    <w:p>
+        <w:t>Models for Inference:</w:t>
+      </w:r>
       <w:r>
         <w:rPr>
           <w:b/>
         </w:rPr>
-        <w:t>Models for Training</w:t>
-      </w:r>
-      <w:proofErr w:type="gramStart"/>
+        <w:br/>
+      </w:r>
+      <w:r>
+        <w:t>Fast</w:t>
+      </w:r>
+      <w:r>
+        <w:t>RCNN</w:t>
+      </w:r>
+      <w:r>
+        <w:t xml:space="preserve"> (</w:t>
+      </w:r>
+      <w:r>
+        <w:t>from torchvision.models.detection import fasterrcnn_resnet50_fpn</w:t>
+      </w:r>
+      <w:r>
+        <w:t>)</w:t>
+      </w:r>
+      <w:r>
+        <w:br/>
+        <w:t>YOLOv5 (</w:t>
+      </w:r>
+      <w:r>
+        <w:t>torch.hub.load('ultralytics/yolov5', 'yolov5s', pretrained=True)</w:t>
+      </w:r>
+    </w:p>
+    <w:p>
+      <w:r>
+        <w:rPr>
+          <w:b/>
+        </w:rPr>
+        <w:t xml:space="preserve">Dataset: </w:t>
+      </w:r>
+      <w:hyperlink r:id="rId6" w:history="1">
+        <w:r>
+          <w:rPr>
+            <w:rStyle w:val="Hyperlink"/>
+          </w:rPr>
+          <w:t>KITTI 2D Object Detection Dataset</w:t>
+        </w:r>
+      </w:hyperlink>
+    </w:p>
+    <w:p>
+      <w:r>
+        <w:rPr>
+          <w:b/>
+        </w:rPr>
+        <w:t>Description</w:t>
+      </w:r>
       <w:r>
         <w:t>:</w:t>
       </w:r>
-      <w:proofErr w:type="gramEnd"/>
-      <w:r>
-        <w:br/>
-        <w:t>YOLOv5 (</w:t>
-      </w:r>
-      <w:hyperlink r:id="rId5" w:history="1">
-        <w:r>
-          <w:rPr>
-            <w:rStyle w:val="Hyperlink"/>
-          </w:rPr>
-          <w:t>https://github.com/ultralytics/yolov5</w:t>
-        </w:r>
-      </w:hyperlink>
-      <w:r>
-        <w:t>)</w:t>
-      </w:r>
-      <w:r>
-        <w:br/>
-      </w:r>
-      <w:proofErr w:type="spellStart"/>
-      <w:r>
-        <w:t>MMDetection</w:t>
-      </w:r>
-      <w:proofErr w:type="spellEnd"/>
-      <w:r>
-        <w:t xml:space="preserve"> ()</w:t>
-      </w:r>
-    </w:p>
-    <w:p>
-      <w:pPr>
-        <w:rPr>
-          <w:b/>
-        </w:rPr>
-      </w:pPr>
-      <w:r>
-        <w:rPr>
-          <w:b/>
-        </w:rPr>
-        <w:t>Models for Inference</w:t>
-      </w:r>
-      <w:proofErr w:type="gramStart"/>
-      <w:r>
-        <w:rPr>
-          <w:b/>
-        </w:rPr>
-        <w:t>:</w:t>
-      </w:r>
-      <w:proofErr w:type="gramEnd"/>
-      <w:r>
-        <w:rPr>
-          <w:b/>
-        </w:rPr>
-        <w:br/>
-      </w:r>
-      <w:r>
-        <w:t>Fast RCNN</w:t>
-      </w:r>
-    </w:p>
-    <w:p>
-      <w:r>
-        <w:rPr>
-          <w:b/>
-        </w:rPr>
-        <w:t xml:space="preserve">Dataset: </w:t>
-      </w:r>
-      <w:hyperlink r:id="rId6" w:history="1">
-        <w:r>
-          <w:rPr>
-            <w:rStyle w:val="Hyperlink"/>
-          </w:rPr>
-          <w:t>KITTI 2D Object Detection Dataset</w:t>
-        </w:r>
-      </w:hyperlink>
-    </w:p>
-    <w:p>
-      <w:r>
-        <w:rPr>
-          <w:b/>
-        </w:rPr>
-        <w:t>Description</w:t>
-      </w:r>
-      <w:proofErr w:type="gramStart"/>
-      <w:r>
-        <w:t>:</w:t>
-      </w:r>
-      <w:proofErr w:type="gramEnd"/>
       <w:r>
         <w:br/>
       </w:r>
@@ -181,6 +177,13 @@
         </w:rPr>
         <w:t>Step 1: Reducing KITTI Dataset for quick training</w:t>
       </w:r>
+      <w:r>
+        <w:rPr>
+          <w:b/>
+          <w:u w:val="single"/>
+        </w:rPr>
+        <w:t xml:space="preserve"> and inference</w:t>
+      </w:r>
     </w:p>
     <w:p>
       <w:r>
@@ -194,30 +197,8 @@
           <w:rPr>
             <w:rStyle w:val="Hyperlink"/>
           </w:rPr>
-          <w:t xml:space="preserve">Download left </w:t>
-        </w:r>
-        <w:proofErr w:type="spellStart"/>
-        <w:r>
-          <w:rPr>
-            <w:rStyle w:val="Hyperlink"/>
-          </w:rPr>
-          <w:t>color</w:t>
-        </w:r>
-        <w:proofErr w:type="spellEnd"/>
-        <w:r>
-          <w:rPr>
-            <w:rStyle w:val="Hyperlink"/>
-          </w:rPr>
-          <w:t xml:space="preserve"> images of object data set (12 GB</w:t>
-        </w:r>
-        <w:proofErr w:type="gramStart"/>
-        <w:r>
-          <w:rPr>
-            <w:rStyle w:val="Hyperlink"/>
-          </w:rPr>
-          <w:t>)</w:t>
-        </w:r>
-        <w:proofErr w:type="gramEnd"/>
+          <w:t>Download left color images of object data set (12 GB)</w:t>
+        </w:r>
       </w:hyperlink>
       <w:r>
         <w:br/>
@@ -370,50 +351,35 @@
     </w:p>
     <w:p>
       <w:r>
-        <w:t xml:space="preserve">YOLOv5 looks for labels in the format [CATEGORY] [BBOX_X] [BBOX_Y] [HEIGHT] [WIDTH] where BBOX_X and BBOX_Y are the </w:t>
-      </w:r>
-      <w:proofErr w:type="spellStart"/>
-      <w:r>
-        <w:t>center</w:t>
-      </w:r>
-      <w:proofErr w:type="spellEnd"/>
-      <w:r>
-        <w:t xml:space="preserve"> coordinates of the bounding box. However, the labels downloaded from the source has [CATEGORY] with 14 values encoding more attributes.</w:t>
-      </w:r>
-    </w:p>
-    <w:p>
-      <w:r>
-        <w:t>So, as the next step, converted the labels to required format using the below link as reference</w:t>
-      </w:r>
-      <w:proofErr w:type="gramStart"/>
+        <w:t>YOLOv5 looks for labels in the format [CATEGORY] [BBOX_X] [BBOX_Y] [HEIGHT] [WIDTH] where BBOX_X and BBOX_Y are the center coordinates of the bounding box. However, the labels downloaded from the source has [CATEGORY] with 14 values encoding more attributes.</w:t>
+      </w:r>
+    </w:p>
+    <w:p>
+      <w:r>
+        <w:t>So, as the next step, converted the labels to required format using the below link as reference:</w:t>
+      </w:r>
+      <w:r>
+        <w:br/>
+      </w:r>
+      <w:hyperlink r:id="rId10" w:history="1">
+        <w:r>
+          <w:rPr>
+            <w:rStyle w:val="Hyperlink"/>
+          </w:rPr>
+          <w:t>https://github.com/packyan/Kitti2Coco/blob/master/kitti2coco-label-trans.py</w:t>
+        </w:r>
+      </w:hyperlink>
+    </w:p>
+    <w:p>
+      <w:r>
+        <w:rPr>
+          <w:u w:val="single"/>
+        </w:rPr>
+        <w:t>Code</w:t>
+      </w:r>
       <w:r>
         <w:t>:</w:t>
       </w:r>
-      <w:proofErr w:type="gramEnd"/>
-      <w:r>
-        <w:br/>
-      </w:r>
-      <w:hyperlink r:id="rId10" w:history="1">
-        <w:r>
-          <w:rPr>
-            <w:rStyle w:val="Hyperlink"/>
-          </w:rPr>
-          <w:t>https://github.com/packyan/Kitti2Coco/blob/master/kitti2coco-label-trans.py</w:t>
-        </w:r>
-      </w:hyperlink>
-    </w:p>
-    <w:p>
-      <w:r>
-        <w:rPr>
-          <w:u w:val="single"/>
-        </w:rPr>
-        <w:t>Code</w:t>
-      </w:r>
-      <w:proofErr w:type="gramStart"/>
-      <w:r>
-        <w:t>:</w:t>
-      </w:r>
-      <w:proofErr w:type="gramEnd"/>
       <w:r>
         <w:br/>
       </w:r>
@@ -483,29 +449,8 @@
         <w:spacing w:after="0" w:line="240" w:lineRule="auto"/>
         <w:ind w:left="360" w:firstLine="720"/>
       </w:pPr>
-      <w:proofErr w:type="spellStart"/>
-      <w:r>
-        <w:t>bbox_center_x</w:t>
-      </w:r>
-      <w:proofErr w:type="spellEnd"/>
-      <w:r>
-        <w:t xml:space="preserve"> = </w:t>
-      </w:r>
-      <w:proofErr w:type="gramStart"/>
-      <w:r>
-        <w:t>float(</w:t>
-      </w:r>
-      <w:proofErr w:type="gramEnd"/>
-      <w:r>
-        <w:t xml:space="preserve"> (x1 + (x2 - x1) / 2.0) / </w:t>
-      </w:r>
-      <w:proofErr w:type="spellStart"/>
-      <w:r>
-        <w:t>img_width</w:t>
-      </w:r>
-      <w:proofErr w:type="spellEnd"/>
-      <w:r>
-        <w:t>)</w:t>
+      <w:r>
+        <w:t>bbox_center_x = float( (x1 + (x2 - x1) / 2.0) / img_width)</w:t>
       </w:r>
     </w:p>
     <w:p>
@@ -513,29 +458,8 @@
         <w:spacing w:after="0" w:line="240" w:lineRule="auto"/>
         <w:ind w:left="360" w:firstLine="720"/>
       </w:pPr>
-      <w:proofErr w:type="spellStart"/>
-      <w:r>
-        <w:t>bbox_center_y</w:t>
-      </w:r>
-      <w:proofErr w:type="spellEnd"/>
-      <w:r>
-        <w:t xml:space="preserve"> = </w:t>
-      </w:r>
-      <w:proofErr w:type="gramStart"/>
-      <w:r>
-        <w:t>float(</w:t>
-      </w:r>
-      <w:proofErr w:type="gramEnd"/>
-      <w:r>
-        <w:t xml:space="preserve"> (y1 + (y2 - y1) / 2.0) / </w:t>
-      </w:r>
-      <w:proofErr w:type="spellStart"/>
-      <w:r>
-        <w:t>img_height</w:t>
-      </w:r>
-      <w:proofErr w:type="spellEnd"/>
-      <w:r>
-        <w:t>)</w:t>
+      <w:r>
+        <w:t>bbox_center_y = float( (y1 + (y2 - y1) / 2.0) / img_height)</w:t>
       </w:r>
     </w:p>
     <w:p>
@@ -543,29 +467,8 @@
         <w:spacing w:after="0" w:line="240" w:lineRule="auto"/>
         <w:ind w:left="360" w:firstLine="720"/>
       </w:pPr>
-      <w:proofErr w:type="spellStart"/>
-      <w:r>
-        <w:t>bbox_width</w:t>
-      </w:r>
-      <w:proofErr w:type="spellEnd"/>
-      <w:r>
-        <w:t xml:space="preserve"> = </w:t>
-      </w:r>
-      <w:proofErr w:type="gramStart"/>
-      <w:r>
-        <w:t>float(</w:t>
-      </w:r>
-      <w:proofErr w:type="gramEnd"/>
-      <w:r>
-        <w:t xml:space="preserve">(x2 - x1) / </w:t>
-      </w:r>
-      <w:proofErr w:type="spellStart"/>
-      <w:r>
-        <w:t>img_width</w:t>
-      </w:r>
-      <w:proofErr w:type="spellEnd"/>
-      <w:r>
-        <w:t>)</w:t>
+      <w:r>
+        <w:t>bbox_width = float((x2 - x1) / img_width)</w:t>
       </w:r>
     </w:p>
     <w:p>
@@ -573,29 +476,8 @@
         <w:spacing w:after="0" w:line="240" w:lineRule="auto"/>
         <w:ind w:left="360" w:firstLine="720"/>
       </w:pPr>
-      <w:proofErr w:type="spellStart"/>
-      <w:r>
-        <w:t>bbox_height</w:t>
-      </w:r>
-      <w:proofErr w:type="spellEnd"/>
-      <w:r>
-        <w:t xml:space="preserve"> = </w:t>
-      </w:r>
-      <w:proofErr w:type="gramStart"/>
-      <w:r>
-        <w:t>float(</w:t>
-      </w:r>
-      <w:proofErr w:type="gramEnd"/>
-      <w:r>
-        <w:t xml:space="preserve">(y2 - y1) / </w:t>
-      </w:r>
-      <w:proofErr w:type="spellStart"/>
-      <w:r>
-        <w:t>img_height</w:t>
-      </w:r>
-      <w:proofErr w:type="spellEnd"/>
-      <w:r>
-        <w:t>)</w:t>
+      <w:r>
+        <w:t>bbox_height = float((y2 - y1) / img_height)</w:t>
       </w:r>
       <w:r>
         <w:br/>
@@ -618,16 +500,8 @@
           <w:rPr>
             <w:rStyle w:val="Hyperlink"/>
           </w:rPr>
-          <w:t>Raw Labels</w:t>
-        </w:r>
-        <w:proofErr w:type="gramStart"/>
-        <w:r>
-          <w:rPr>
-            <w:rStyle w:val="Hyperlink"/>
-          </w:rPr>
-          <w:t>:</w:t>
-        </w:r>
-        <w:proofErr w:type="gramEnd"/>
+          <w:t>Raw Labels:</w:t>
+        </w:r>
       </w:hyperlink>
       <w:r>
         <w:br/>
@@ -640,16 +514,8 @@
           <w:rPr>
             <w:rStyle w:val="Hyperlink"/>
           </w:rPr>
-          <w:t>Processed Labels</w:t>
-        </w:r>
-        <w:proofErr w:type="gramStart"/>
-        <w:r>
-          <w:rPr>
-            <w:rStyle w:val="Hyperlink"/>
-          </w:rPr>
-          <w:t>:</w:t>
-        </w:r>
-        <w:proofErr w:type="gramEnd"/>
+          <w:t>Processed Labels:</w:t>
+        </w:r>
       </w:hyperlink>
       <w:r>
         <w:br/>
@@ -682,14 +548,12 @@
       <w:r>
         <w:tab/>
       </w:r>
-      <w:proofErr w:type="gramStart"/>
       <w:r>
         <w:rPr>
           <w:i/>
         </w:rPr>
         <w:t>dataset</w:t>
       </w:r>
-      <w:proofErr w:type="gramEnd"/>
       <w:r>
         <w:rPr>
           <w:i/>
@@ -743,7 +607,6 @@
     </w:p>
     <w:p>
       <w:hyperlink r:id="rId15" w:history="1">
-        <w:proofErr w:type="gramStart"/>
         <w:r>
           <w:rPr>
             <w:rStyle w:val="Hyperlink"/>
@@ -767,19 +630,7 @@
         <w:t xml:space="preserve"> from Github</w:t>
       </w:r>
       <w:r>
-        <w:t>.</w:t>
-      </w:r>
-      <w:proofErr w:type="gramEnd"/>
-      <w:r>
-        <w:t xml:space="preserve"> Configured the </w:t>
-      </w:r>
-      <w:proofErr w:type="spellStart"/>
-      <w:r>
-        <w:t>coco.yaml</w:t>
-      </w:r>
-      <w:proofErr w:type="spellEnd"/>
-      <w:r>
-        <w:t xml:space="preserve"> file i</w:t>
+        <w:t>. Configured the coco.yaml file i</w:t>
       </w:r>
       <w:r>
         <w:t>n data folder as follows:</w:t>
@@ -790,13 +641,8 @@
         <w:spacing w:after="0" w:line="240" w:lineRule="auto"/>
         <w:ind w:firstLine="720"/>
       </w:pPr>
-      <w:proofErr w:type="gramStart"/>
-      <w:r>
-        <w:t>path</w:t>
-      </w:r>
-      <w:proofErr w:type="gramEnd"/>
-      <w:r>
-        <w:t xml:space="preserve">: </w:t>
+      <w:r>
+        <w:t xml:space="preserve">path: </w:t>
       </w:r>
       <w:r>
         <w:t xml:space="preserve">D:\present\cmpe249-hw1\dataset </w:t>
@@ -807,13 +653,8 @@
         <w:spacing w:after="0" w:line="240" w:lineRule="auto"/>
         <w:ind w:left="720"/>
       </w:pPr>
-      <w:proofErr w:type="gramStart"/>
-      <w:r>
-        <w:t>train</w:t>
-      </w:r>
-      <w:proofErr w:type="gramEnd"/>
-      <w:r>
-        <w:t>: D:\present\cmpe249-hw1\dataset\images\train  </w:t>
+      <w:r>
+        <w:t>train: D:\present\cmpe249-hw1\dataset\images\train  </w:t>
       </w:r>
     </w:p>
     <w:p>
@@ -821,15 +662,8 @@
         <w:spacing w:after="0" w:line="240" w:lineRule="auto"/>
         <w:ind w:left="720"/>
       </w:pPr>
-      <w:proofErr w:type="spellStart"/>
-      <w:proofErr w:type="gramStart"/>
-      <w:r>
-        <w:t>val</w:t>
-      </w:r>
-      <w:proofErr w:type="spellEnd"/>
-      <w:proofErr w:type="gramEnd"/>
-      <w:r>
-        <w:t>: D:\present\cmpe249-hw1\dataset\images\test  </w:t>
+      <w:r>
+        <w:t>val: D:\present\cmpe249-hw1\dataset\images\test  </w:t>
       </w:r>
     </w:p>
     <w:p>
@@ -837,13 +671,8 @@
         <w:spacing w:after="0" w:line="240" w:lineRule="auto"/>
         <w:ind w:left="720"/>
       </w:pPr>
-      <w:proofErr w:type="gramStart"/>
-      <w:r>
-        <w:t>test</w:t>
-      </w:r>
-      <w:proofErr w:type="gramEnd"/>
-      <w:r>
-        <w:t xml:space="preserve">: </w:t>
+      <w:r>
+        <w:t xml:space="preserve">test: </w:t>
       </w:r>
       <w:r>
         <w:br/>
@@ -890,13 +719,8 @@
         <w:br/>
       </w:r>
       <w:r>
-        <w:t xml:space="preserve">  4: </w:t>
-      </w:r>
-      <w:proofErr w:type="spellStart"/>
-      <w:r>
-        <w:t>DontCare</w:t>
-      </w:r>
-      <w:proofErr w:type="spellEnd"/>
+        <w:t>  4: DontCare</w:t>
+      </w:r>
       <w:r>
         <w:br/>
       </w:r>
@@ -919,13 +743,8 @@
         <w:br/>
       </w:r>
       <w:r>
-        <w:t xml:space="preserve">  8: </w:t>
-      </w:r>
-      <w:proofErr w:type="spellStart"/>
-      <w:r>
-        <w:t>Person_sitting</w:t>
-      </w:r>
-      <w:proofErr w:type="spellEnd"/>
+        <w:t>  8: Person_sitting</w:t>
+      </w:r>
     </w:p>
     <w:p>
       <w:r>
@@ -947,15 +766,7 @@
         <w:br/>
       </w:r>
       <w:r>
-        <w:t xml:space="preserve">python train.py --epochs 3 --data </w:t>
-      </w:r>
-      <w:proofErr w:type="spellStart"/>
-      <w:r>
-        <w:t>coco.yaml</w:t>
-      </w:r>
-      <w:proofErr w:type="spellEnd"/>
-      <w:r>
-        <w:t xml:space="preserve"> --weights yolov5s.pt</w:t>
+        <w:t>python train.py --epochs 3 --data coco.yaml --weights yolov5s.pt</w:t>
       </w:r>
     </w:p>
     <w:p>
@@ -1128,13 +939,8 @@
         <w:br/>
       </w:r>
       <w:r>
-        <w:t xml:space="preserve">python val.py --weights best.pt --data </w:t>
-      </w:r>
-      <w:proofErr w:type="spellStart"/>
-      <w:r>
-        <w:t>coco.yaml</w:t>
-      </w:r>
-      <w:proofErr w:type="spellEnd"/>
+        <w:t>python val.py --weights best.pt --data coco.yaml</w:t>
+      </w:r>
     </w:p>
     <w:p>
       <w:pPr>
@@ -1149,58 +955,24 @@
         <w:spacing w:after="0" w:line="240" w:lineRule="auto"/>
         <w:ind w:firstLine="720"/>
       </w:pPr>
-      <w:proofErr w:type="spellStart"/>
-      <w:r>
-        <w:t>save_json</w:t>
-      </w:r>
-      <w:proofErr w:type="spellEnd"/>
+      <w:r>
+        <w:t>save_json =  True and</w:t>
+      </w:r>
+    </w:p>
+    <w:p>
+      <w:pPr>
+        <w:spacing w:after="0" w:line="240" w:lineRule="auto"/>
+        <w:ind w:firstLine="720"/>
+      </w:pPr>
+      <w:r>
+        <w:t xml:space="preserve">anno_json = </w:t>
+      </w:r>
+      <w:r>
+        <w:t>'../../dataset/coco-annotations/annotations_test.json'</w:t>
+      </w:r>
       <w:r>
         <w:t xml:space="preserve"> </w:t>
       </w:r>
-      <w:proofErr w:type="gramStart"/>
-      <w:r>
-        <w:t>=  True</w:t>
-      </w:r>
-      <w:proofErr w:type="gramEnd"/>
-      <w:r>
-        <w:t xml:space="preserve"> and</w:t>
-      </w:r>
-    </w:p>
-    <w:p>
-      <w:pPr>
-        <w:spacing w:after="0" w:line="240" w:lineRule="auto"/>
-        <w:ind w:firstLine="720"/>
-      </w:pPr>
-      <w:proofErr w:type="spellStart"/>
-      <w:r>
-        <w:t>anno_json</w:t>
-      </w:r>
-      <w:proofErr w:type="spellEnd"/>
-      <w:r>
-        <w:t xml:space="preserve"> = </w:t>
-      </w:r>
-      <w:r>
-        <w:t>'</w:t>
-      </w:r>
-      <w:proofErr w:type="gramStart"/>
-      <w:r>
-        <w:t>..</w:t>
-      </w:r>
-      <w:proofErr w:type="gramEnd"/>
-      <w:r>
-        <w:t>/../dataset/coco-annotations/</w:t>
-      </w:r>
-      <w:proofErr w:type="spellStart"/>
-      <w:r>
-        <w:t>annotations_test.json</w:t>
-      </w:r>
-      <w:proofErr w:type="spellEnd"/>
-      <w:r>
-        <w:t>'</w:t>
-      </w:r>
-      <w:r>
-        <w:t xml:space="preserve"> </w:t>
-      </w:r>
     </w:p>
     <w:p>
       <w:pPr>
@@ -1215,34 +987,15 @@
         </w:rPr>
         <w:lastRenderedPageBreak/>
         <w:br/>
-        <w:t xml:space="preserve">Note: </w:t>
-      </w:r>
-      <w:proofErr w:type="spellStart"/>
-      <w:r>
-        <w:rPr>
-          <w:b/>
-        </w:rPr>
-        <w:t>annotations_test.json</w:t>
-      </w:r>
-      <w:proofErr w:type="spellEnd"/>
-      <w:r>
-        <w:rPr>
-          <w:b/>
-        </w:rPr>
-        <w:t xml:space="preserve"> is created as described in Step 1 of Inference – Fast RCNN section.</w:t>
-      </w:r>
-    </w:p>
-    <w:p>
-      <w:pPr>
-        <w:spacing w:after="0" w:line="240" w:lineRule="auto"/>
-      </w:pPr>
-      <w:proofErr w:type="gramStart"/>
-      <w:r>
-        <w:t>mAP50</w:t>
-      </w:r>
-      <w:proofErr w:type="gramEnd"/>
-      <w:r>
-        <w:t xml:space="preserve"> values</w:t>
+        <w:t>Note: annotations_test.json is created as described in Step 1 of Inference – Fast RCNN section.</w:t>
+      </w:r>
+    </w:p>
+    <w:p>
+      <w:pPr>
+        <w:spacing w:after="0" w:line="240" w:lineRule="auto"/>
+      </w:pPr>
+      <w:r>
+        <w:t>mAP50 values</w:t>
       </w:r>
       <w:r>
         <w:t>:</w:t>
@@ -1321,19 +1074,25 @@
           <w:i/>
           <w:sz w:val="32"/>
         </w:rPr>
-        <w:t>INFERENCE – FAST RCNN</w:t>
-      </w:r>
-    </w:p>
-    <w:p>
-      <w:pPr>
+        <w:t>INFERENCE – FASTER</w:t>
+      </w:r>
+      <w:r>
         <w:rPr>
           <w:b/>
+          <w:i/>
+          <w:sz w:val="32"/>
+        </w:rPr>
+        <w:t>RCNN</w:t>
+      </w:r>
+    </w:p>
+    <w:p>
+      <w:pPr>
+        <w:rPr>
           <w:u w:val="single"/>
         </w:rPr>
       </w:pPr>
       <w:r>
         <w:rPr>
-          <w:b/>
           <w:u w:val="single"/>
         </w:rPr>
         <w:t>Step 1: Convert the KITTI dataset to COCO format</w:t>
@@ -1418,31 +1177,7 @@
         <w:ind w:left="1077" w:hanging="357"/>
       </w:pPr>
       <w:r>
-        <w:t xml:space="preserve">For every training label, create a </w:t>
-      </w:r>
-      <w:proofErr w:type="spellStart"/>
-      <w:r>
-        <w:t>COCOImage</w:t>
-      </w:r>
-      <w:proofErr w:type="spellEnd"/>
-      <w:r>
-        <w:t xml:space="preserve"> and for every annotation in that label, create a </w:t>
-      </w:r>
-      <w:proofErr w:type="spellStart"/>
-      <w:r>
-        <w:t>COCOAnnotation</w:t>
-      </w:r>
-      <w:proofErr w:type="spellEnd"/>
-      <w:r>
-        <w:t xml:space="preserve"> object with the bounding boxes information (</w:t>
-      </w:r>
-      <w:proofErr w:type="spellStart"/>
-      <w:r>
-        <w:t>mid point</w:t>
-      </w:r>
-      <w:proofErr w:type="spellEnd"/>
-      <w:r>
-        <w:t xml:space="preserve"> and height and width of the box) and the category. </w:t>
+        <w:t xml:space="preserve">For every training label, create a COCOImage and for every annotation in that label, create a COCOAnnotation object with the bounding boxes information (mid point and height and width of the box) and the category. </w:t>
       </w:r>
     </w:p>
     <w:p>
@@ -1468,15 +1203,7 @@
         <w:ind w:left="1077" w:hanging="357"/>
       </w:pPr>
       <w:r>
-        <w:t>Save both in .</w:t>
-      </w:r>
-      <w:proofErr w:type="spellStart"/>
-      <w:r>
-        <w:t>json</w:t>
-      </w:r>
-      <w:proofErr w:type="spellEnd"/>
-      <w:r>
-        <w:t xml:space="preserve"> format. </w:t>
+        <w:t xml:space="preserve">Save both in .json format. </w:t>
       </w:r>
     </w:p>
     <w:p>
@@ -1511,14 +1238,12 @@
       <w:r>
         <w:tab/>
       </w:r>
-      <w:proofErr w:type="gramStart"/>
       <w:r>
         <w:rPr>
           <w:i/>
         </w:rPr>
         <w:t>dataset</w:t>
       </w:r>
-      <w:proofErr w:type="gramEnd"/>
     </w:p>
     <w:p>
       <w:pPr>
@@ -1532,21 +1257,7 @@
           <w:i/>
         </w:rPr>
         <w:tab/>
-        <w:t xml:space="preserve">    -</w:t>
-      </w:r>
-      <w:proofErr w:type="gramStart"/>
-      <w:r>
-        <w:rPr>
-          <w:i/>
-        </w:rPr>
-        <w:t>coco-</w:t>
-      </w:r>
-      <w:proofErr w:type="gramEnd"/>
-      <w:r>
-        <w:rPr>
-          <w:i/>
-        </w:rPr>
-        <w:t>annotations</w:t>
+        <w:t xml:space="preserve">    -coco-annotations</w:t>
       </w:r>
     </w:p>
     <w:p>
@@ -1567,16 +1278,8 @@
           <w:i/>
         </w:rPr>
         <w:tab/>
-        <w:t xml:space="preserve">- </w:t>
-      </w:r>
-      <w:proofErr w:type="spellStart"/>
-      <w:r>
-        <w:rPr>
-          <w:i/>
-        </w:rPr>
-        <w:t>annotations_test.json</w:t>
-      </w:r>
-      <w:proofErr w:type="spellEnd"/>
+        <w:t>- annotations_test.json</w:t>
+      </w:r>
     </w:p>
     <w:p>
       <w:pPr>
@@ -1596,16 +1299,8 @@
           <w:i/>
         </w:rPr>
         <w:tab/>
-        <w:t xml:space="preserve">- </w:t>
-      </w:r>
-      <w:proofErr w:type="spellStart"/>
-      <w:r>
-        <w:rPr>
-          <w:i/>
-        </w:rPr>
-        <w:t>annotations_train.json</w:t>
-      </w:r>
-      <w:proofErr w:type="spellEnd"/>
+        <w:t>- annotations_train.json</w:t>
+      </w:r>
     </w:p>
     <w:p>
       <w:pPr>
@@ -1632,6 +1327,12 @@
           </w:rPr>
           <w:t>Perform Inference</w:t>
         </w:r>
+        <w:r>
+          <w:rPr>
+            <w:rStyle w:val="Hyperlink"/>
+          </w:rPr>
+          <w:t xml:space="preserve"> (Code)</w:t>
+        </w:r>
       </w:hyperlink>
     </w:p>
     <w:p>
@@ -1641,21 +1342,208 @@
       <w:r>
         <w:t xml:space="preserve">Next imported a pre-trained Fast RCNN model from </w:t>
       </w:r>
-      <w:proofErr w:type="spellStart"/>
       <w:r>
         <w:t>torchvision.models.detection</w:t>
       </w:r>
-      <w:proofErr w:type="spellEnd"/>
-      <w:r>
-        <w:t xml:space="preserve"> and performed inference and generated a </w:t>
-      </w:r>
-      <w:proofErr w:type="spellStart"/>
-      <w:r>
-        <w:t>predictions.json</w:t>
-      </w:r>
-      <w:proofErr w:type="spellEnd"/>
-      <w:r>
-        <w:t xml:space="preserve"> in COCO format.</w:t>
+      <w:r>
+        <w:t xml:space="preserve"> and performed inference and generated a predictions.json in COCO format.</w:t>
+      </w:r>
+    </w:p>
+    <w:p>
+      <w:pPr>
+        <w:spacing w:after="0" w:line="240" w:lineRule="auto"/>
+      </w:pPr>
+      <w:r>
+        <w:rPr>
+          <w:b/>
+        </w:rPr>
+        <w:t>Note:</w:t>
+      </w:r>
+      <w:r>
+        <w:rPr>
+          <w:b/>
+        </w:rPr>
+        <w:t xml:space="preserve"> </w:t>
+      </w:r>
+      <w:r>
+        <w:t>The following transformations need to be done on predictions to stay consistent with the process in Step 1</w:t>
+      </w:r>
+      <w:r>
+        <w:t>.</w:t>
+      </w:r>
+    </w:p>
+    <w:p>
+      <w:pPr>
+        <w:spacing w:after="0" w:line="240" w:lineRule="auto"/>
+        <w:ind w:firstLine="720"/>
+      </w:pPr>
+      <w:r>
+        <w:t>x1 = float(box[0])</w:t>
+      </w:r>
+    </w:p>
+    <w:p>
+      <w:pPr>
+        <w:spacing w:after="0" w:line="240" w:lineRule="auto"/>
+      </w:pPr>
+      <w:r>
+        <w:t xml:space="preserve">        </w:t>
+      </w:r>
+      <w:r>
+        <w:tab/>
+      </w:r>
+      <w:r>
+        <w:t>y1 = float(box[1])</w:t>
+      </w:r>
+    </w:p>
+    <w:p>
+      <w:pPr>
+        <w:spacing w:after="0" w:line="240" w:lineRule="auto"/>
+      </w:pPr>
+      <w:r>
+        <w:t xml:space="preserve">        </w:t>
+      </w:r>
+      <w:r>
+        <w:tab/>
+      </w:r>
+      <w:r>
+        <w:t>x2 = float(box[2])</w:t>
+      </w:r>
+    </w:p>
+    <w:p>
+      <w:pPr>
+        <w:spacing w:after="0" w:line="240" w:lineRule="auto"/>
+      </w:pPr>
+      <w:r>
+        <w:t xml:space="preserve">        </w:t>
+      </w:r>
+      <w:r>
+        <w:tab/>
+      </w:r>
+      <w:r>
+        <w:t>y2 = float(box[3])</w:t>
+      </w:r>
+    </w:p>
+    <w:p>
+      <w:pPr>
+        <w:spacing w:after="0" w:line="240" w:lineRule="auto"/>
+      </w:pPr>
+    </w:p>
+    <w:p>
+      <w:pPr>
+        <w:spacing w:after="0" w:line="240" w:lineRule="auto"/>
+      </w:pPr>
+      <w:r>
+        <w:t xml:space="preserve">        </w:t>
+      </w:r>
+      <w:r>
+        <w:tab/>
+      </w:r>
+      <w:r>
+        <w:t>intx1 = int(x1)</w:t>
+      </w:r>
+    </w:p>
+    <w:p>
+      <w:pPr>
+        <w:spacing w:after="0" w:line="240" w:lineRule="auto"/>
+      </w:pPr>
+      <w:r>
+        <w:t>       </w:t>
+      </w:r>
+      <w:r>
+        <w:tab/>
+      </w:r>
+      <w:r>
+        <w:t>inty1 = int(y1)</w:t>
+      </w:r>
+    </w:p>
+    <w:p>
+      <w:pPr>
+        <w:spacing w:after="0" w:line="240" w:lineRule="auto"/>
+      </w:pPr>
+      <w:r>
+        <w:t xml:space="preserve">        </w:t>
+      </w:r>
+      <w:r>
+        <w:tab/>
+      </w:r>
+      <w:r>
+        <w:t>intx2 = int(x2)</w:t>
+      </w:r>
+    </w:p>
+    <w:p>
+      <w:pPr>
+        <w:spacing w:after="0" w:line="240" w:lineRule="auto"/>
+      </w:pPr>
+      <w:r>
+        <w:t xml:space="preserve">        </w:t>
+      </w:r>
+      <w:r>
+        <w:tab/>
+      </w:r>
+      <w:r>
+        <w:t>inty2 = int(y2)</w:t>
+      </w:r>
+    </w:p>
+    <w:p>
+      <w:pPr>
+        <w:spacing w:after="0" w:line="240" w:lineRule="auto"/>
+      </w:pPr>
+    </w:p>
+    <w:p>
+      <w:pPr>
+        <w:spacing w:after="0" w:line="240" w:lineRule="auto"/>
+      </w:pPr>
+      <w:r>
+        <w:t xml:space="preserve">        </w:t>
+      </w:r>
+      <w:r>
+        <w:tab/>
+      </w:r>
+      <w:r>
+        <w:t>bbox_center_x = float( (x1 + (x2 - x1) / 2.0) / img_width)</w:t>
+      </w:r>
+    </w:p>
+    <w:p>
+      <w:pPr>
+        <w:spacing w:after="0" w:line="240" w:lineRule="auto"/>
+      </w:pPr>
+      <w:r>
+        <w:lastRenderedPageBreak/>
+        <w:t xml:space="preserve">        </w:t>
+      </w:r>
+      <w:r>
+        <w:tab/>
+      </w:r>
+      <w:r>
+        <w:t>bbox_center_y = float( (y1 + (y2 - y1) / 2.0) / img_height)</w:t>
+      </w:r>
+    </w:p>
+    <w:p>
+      <w:pPr>
+        <w:spacing w:after="0" w:line="240" w:lineRule="auto"/>
+      </w:pPr>
+      <w:r>
+        <w:t xml:space="preserve">        </w:t>
+      </w:r>
+      <w:r>
+        <w:tab/>
+      </w:r>
+      <w:r>
+        <w:t>bbox_width = float((x2 - x1) / img_width)</w:t>
+      </w:r>
+    </w:p>
+    <w:p>
+      <w:pPr>
+        <w:spacing w:after="0" w:line="240" w:lineRule="auto"/>
+      </w:pPr>
+      <w:r>
+        <w:t xml:space="preserve">        </w:t>
+      </w:r>
+      <w:r>
+        <w:tab/>
+      </w:r>
+      <w:r>
+        <w:t>bbox_height = float((y2 - y1) / img_height)</w:t>
       </w:r>
     </w:p>
     <w:p>
@@ -1692,11 +1580,9 @@
       <w:r>
         <w:t xml:space="preserve">Used </w:t>
       </w:r>
-      <w:proofErr w:type="spellStart"/>
       <w:r>
         <w:t>pycocotools</w:t>
       </w:r>
-      <w:proofErr w:type="spellEnd"/>
       <w:r>
         <w:t xml:space="preserve"> for calcu</w:t>
       </w:r>
@@ -1704,13 +1590,8 @@
         <w:t>lating COCO Evaluation metrics a</w:t>
       </w:r>
       <w:r>
-        <w:t>s seen from this reference</w:t>
-      </w:r>
-      <w:proofErr w:type="gramStart"/>
-      <w:r>
-        <w:t>:</w:t>
-      </w:r>
-      <w:proofErr w:type="gramEnd"/>
+        <w:t>s seen from this reference:</w:t>
+      </w:r>
       <w:r>
         <w:br/>
       </w:r>
@@ -1727,29 +1608,7 @@
       <w:pPr>
         <w:spacing w:after="0" w:line="240" w:lineRule="auto"/>
       </w:pPr>
-    </w:p>
-    <w:p>
-      <w:pPr>
-        <w:spacing w:after="0" w:line="240" w:lineRule="auto"/>
-      </w:pPr>
-      <w:r>
-        <w:t xml:space="preserve">The pre-trained model available from </w:t>
-      </w:r>
-      <w:proofErr w:type="spellStart"/>
-      <w:r>
-        <w:t>torchvision</w:t>
-      </w:r>
-      <w:proofErr w:type="spellEnd"/>
-      <w:r>
-        <w:t xml:space="preserve"> proved to be ineffective against the dataset as seen from below metrics:</w:t>
-      </w:r>
-    </w:p>
-    <w:p>
-      <w:pPr>
-        <w:spacing w:after="0" w:line="240" w:lineRule="auto"/>
-      </w:pPr>
-      <w:r>
-        <w:lastRenderedPageBreak/>
+      <w:r>
         <w:br/>
       </w:r>
       <w:r>
@@ -1759,9 +1618,9 @@
         </w:rPr>
         <w:drawing>
           <wp:inline distT="0" distB="0" distL="0" distR="0">
-            <wp:extent cx="5731510" cy="2097446"/>
+            <wp:extent cx="5731510" cy="2157210"/>
             <wp:effectExtent l="19050" t="0" r="2540" b="0"/>
-            <wp:docPr id="4" name="Picture 4"/>
+            <wp:docPr id="5" name="Picture 1"/>
             <wp:cNvGraphicFramePr>
               <a:graphicFrameLocks xmlns:a="http://schemas.openxmlformats.org/drawingml/2006/main" noChangeAspect="1"/>
             </wp:cNvGraphicFramePr>
@@ -1769,7 +1628,7 @@
               <a:graphicData uri="http://schemas.openxmlformats.org/drawingml/2006/picture">
                 <pic:pic xmlns:pic="http://schemas.openxmlformats.org/drawingml/2006/picture">
                   <pic:nvPicPr>
-                    <pic:cNvPr id="0" name="Picture 4"/>
+                    <pic:cNvPr id="0" name="Picture 1"/>
                     <pic:cNvPicPr>
                       <a:picLocks noChangeAspect="1" noChangeArrowheads="1"/>
                     </pic:cNvPicPr>
@@ -1784,7 +1643,7 @@
                   <pic:spPr bwMode="auto">
                     <a:xfrm>
                       <a:off x="0" y="0"/>
-                      <a:ext cx="5731510" cy="2097446"/>
+                      <a:ext cx="5731510" cy="2157210"/>
                     </a:xfrm>
                     <a:prstGeom prst="rect">
                       <a:avLst/>
@@ -1812,12 +1671,202 @@
     <w:p>
       <w:pPr>
         <w:spacing w:after="0" w:line="240" w:lineRule="auto"/>
+        <w:jc w:val="center"/>
+        <w:rPr>
+          <w:b/>
+          <w:i/>
+          <w:sz w:val="32"/>
+        </w:rPr>
+      </w:pPr>
+      <w:r>
+        <w:rPr>
+          <w:b/>
+          <w:i/>
+          <w:sz w:val="32"/>
+        </w:rPr>
+        <w:t xml:space="preserve">INFERENCE – </w:t>
+      </w:r>
+      <w:r>
+        <w:rPr>
+          <w:b/>
+          <w:i/>
+          <w:sz w:val="32"/>
+        </w:rPr>
+        <w:t>YOLOv5</w:t>
+      </w:r>
+    </w:p>
+    <w:p>
+      <w:pPr>
+        <w:spacing w:after="0" w:line="240" w:lineRule="auto"/>
+        <w:rPr>
+          <w:b/>
+          <w:i/>
+          <w:sz w:val="24"/>
+        </w:rPr>
+      </w:pPr>
+    </w:p>
+    <w:p>
+      <w:pPr>
+        <w:spacing w:after="0" w:line="240" w:lineRule="auto"/>
+      </w:pPr>
+      <w:r>
+        <w:t xml:space="preserve">YOLOv5 follows a similar pattern to FasterRCNN inference. </w:t>
+      </w:r>
+    </w:p>
+    <w:p>
+      <w:pPr>
+        <w:pStyle w:val="ListParagraph"/>
+        <w:numPr>
+          <w:ilvl w:val="0"/>
+          <w:numId w:val="6"/>
+        </w:numPr>
+        <w:spacing w:after="0" w:line="240" w:lineRule="auto"/>
+      </w:pPr>
+      <w:r>
+        <w:t xml:space="preserve">Generate the predictions json file on the test images using pretrained Yolov5 model. </w:t>
+      </w:r>
+    </w:p>
+    <w:p>
+      <w:pPr>
+        <w:pStyle w:val="ListParagraph"/>
+        <w:spacing w:after="0" w:line="240" w:lineRule="auto"/>
+      </w:pPr>
+      <w:hyperlink r:id="rId30" w:history="1">
+        <w:r>
+          <w:rPr>
+            <w:rStyle w:val="Hyperlink"/>
+          </w:rPr>
+          <w:t>Code</w:t>
+        </w:r>
+      </w:hyperlink>
+      <w:r>
+        <w:t xml:space="preserve"> and </w:t>
+      </w:r>
+      <w:hyperlink r:id="rId31" w:history="1">
+        <w:r>
+          <w:rPr>
+            <w:rStyle w:val="Hyperlink"/>
+          </w:rPr>
+          <w:t>results</w:t>
+        </w:r>
+      </w:hyperlink>
+    </w:p>
+    <w:p>
+      <w:pPr>
+        <w:pStyle w:val="ListParagraph"/>
+        <w:spacing w:after="0" w:line="240" w:lineRule="auto"/>
+      </w:pPr>
+      <w:r>
+        <w:t xml:space="preserve">Reference: </w:t>
+      </w:r>
+      <w:hyperlink r:id="rId32" w:history="1">
+        <w:r>
+          <w:rPr>
+            <w:rStyle w:val="Hyperlink"/>
+          </w:rPr>
+          <w:t>https://pytorch.org/hub/ultralytics_yolov5/</w:t>
+        </w:r>
+      </w:hyperlink>
+    </w:p>
+    <w:p>
+      <w:pPr>
+        <w:pStyle w:val="ListParagraph"/>
+        <w:numPr>
+          <w:ilvl w:val="0"/>
+          <w:numId w:val="6"/>
+        </w:numPr>
+        <w:spacing w:after="0" w:line="240" w:lineRule="auto"/>
+      </w:pPr>
+      <w:hyperlink r:id="rId33" w:history="1">
+        <w:r>
+          <w:rPr>
+            <w:rStyle w:val="Hyperlink"/>
+          </w:rPr>
+          <w:t>Calculate COCO metrics</w:t>
+        </w:r>
+      </w:hyperlink>
+      <w:r>
+        <w:t>.</w:t>
+      </w:r>
+    </w:p>
+    <w:p>
+      <w:pPr>
+        <w:spacing w:after="0" w:line="240" w:lineRule="auto"/>
+      </w:pPr>
+    </w:p>
+    <w:p>
+      <w:pPr>
+        <w:spacing w:after="0" w:line="240" w:lineRule="auto"/>
+      </w:pPr>
+      <w:r>
+        <w:rPr>
+          <w:noProof/>
+          <w:lang w:eastAsia="en-IN"/>
+        </w:rPr>
+        <w:drawing>
+          <wp:inline distT="0" distB="0" distL="0" distR="0">
+            <wp:extent cx="5731510" cy="2134008"/>
+            <wp:effectExtent l="19050" t="0" r="2540" b="0"/>
+            <wp:docPr id="6" name="Picture 4"/>
+            <wp:cNvGraphicFramePr>
+              <a:graphicFrameLocks xmlns:a="http://schemas.openxmlformats.org/drawingml/2006/main" noChangeAspect="1"/>
+            </wp:cNvGraphicFramePr>
+            <a:graphic xmlns:a="http://schemas.openxmlformats.org/drawingml/2006/main">
+              <a:graphicData uri="http://schemas.openxmlformats.org/drawingml/2006/picture">
+                <pic:pic xmlns:pic="http://schemas.openxmlformats.org/drawingml/2006/picture">
+                  <pic:nvPicPr>
+                    <pic:cNvPr id="0" name="Picture 4"/>
+                    <pic:cNvPicPr>
+                      <a:picLocks noChangeAspect="1" noChangeArrowheads="1"/>
+                    </pic:cNvPicPr>
+                  </pic:nvPicPr>
+                  <pic:blipFill>
+                    <a:blip r:embed="rId34" cstate="print"/>
+                    <a:srcRect/>
+                    <a:stretch>
+                      <a:fillRect/>
+                    </a:stretch>
+                  </pic:blipFill>
+                  <pic:spPr bwMode="auto">
+                    <a:xfrm>
+                      <a:off x="0" y="0"/>
+                      <a:ext cx="5731510" cy="2134008"/>
+                    </a:xfrm>
+                    <a:prstGeom prst="rect">
+                      <a:avLst/>
+                    </a:prstGeom>
+                    <a:noFill/>
+                    <a:ln w="9525">
+                      <a:noFill/>
+                      <a:miter lim="800000"/>
+                      <a:headEnd/>
+                      <a:tailEnd/>
+                    </a:ln>
+                  </pic:spPr>
+                </pic:pic>
+              </a:graphicData>
+            </a:graphic>
+          </wp:inline>
+        </w:drawing>
+      </w:r>
+    </w:p>
+    <w:p>
+      <w:pPr>
+        <w:spacing w:after="0" w:line="240" w:lineRule="auto"/>
+      </w:pPr>
+    </w:p>
+    <w:p>
+      <w:pPr>
+        <w:spacing w:after="0" w:line="240" w:lineRule="auto"/>
       </w:pPr>
       <w:r>
         <w:t xml:space="preserve"> </w:t>
       </w:r>
     </w:p>
     <w:p>
+      <w:pPr>
+        <w:spacing w:after="0" w:line="240" w:lineRule="auto"/>
+      </w:pPr>
       <w:r>
         <w:rPr>
           <w:b/>
@@ -1830,7 +1879,10 @@
       <w:r>
         <w:br/>
       </w:r>
-      <w:hyperlink r:id="rId30" w:history="1">
+      <w:r>
+        <w:t xml:space="preserve">[1] </w:t>
+      </w:r>
+      <w:hyperlink r:id="rId35" w:history="1">
         <w:r>
           <w:rPr>
             <w:rStyle w:val="Hyperlink"/>
@@ -1841,7 +1893,10 @@
       <w:r>
         <w:br/>
       </w:r>
-      <w:hyperlink r:id="rId31" w:history="1">
+      <w:r>
+        <w:t xml:space="preserve">[2] </w:t>
+      </w:r>
+      <w:hyperlink r:id="rId36" w:history="1">
         <w:r>
           <w:rPr>
             <w:rStyle w:val="Hyperlink"/>
@@ -1852,7 +1907,10 @@
       <w:r>
         <w:br/>
       </w:r>
-      <w:hyperlink r:id="rId32" w:history="1">
+      <w:r>
+        <w:t xml:space="preserve">[3] </w:t>
+      </w:r>
+      <w:hyperlink r:id="rId37" w:history="1">
         <w:r>
           <w:rPr>
             <w:rStyle w:val="Hyperlink"/>
@@ -1862,7 +1920,13 @@
       </w:hyperlink>
     </w:p>
     <w:p>
-      <w:hyperlink r:id="rId33" w:history="1">
+      <w:pPr>
+        <w:spacing w:after="0" w:line="240" w:lineRule="auto"/>
+      </w:pPr>
+      <w:r>
+        <w:t xml:space="preserve">[4] </w:t>
+      </w:r>
+      <w:hyperlink r:id="rId38" w:history="1">
         <w:r>
           <w:rPr>
             <w:rStyle w:val="Hyperlink"/>
@@ -1871,10 +1935,19 @@
         </w:r>
       </w:hyperlink>
     </w:p>
-    <w:p/>
-    <w:p/>
-    <w:p/>
-    <w:p/>
+    <w:p>
+      <w:r>
+        <w:t xml:space="preserve">[5] </w:t>
+      </w:r>
+      <w:hyperlink r:id="rId39" w:history="1">
+        <w:r>
+          <w:rPr>
+            <w:rStyle w:val="Hyperlink"/>
+          </w:rPr>
+          <w:t>https://pytorch.org/hub/ultralytics_yolov5/</w:t>
+        </w:r>
+      </w:hyperlink>
+    </w:p>
     <w:sectPr>
       <w:pgSz w:w="11906" w:h="16838"/>
       <w:pgMar w:top="1440" w:right="1440" w:bottom="1440" w:left="1440" w:header="708" w:footer="708" w:gutter="0"/>
@@ -1888,6 +1961,95 @@
 <file path=word/numbering.xml><?xml version="1.0" encoding="utf-8"?>
 <w:numbering xmlns:ve="http://schemas.openxmlformats.org/markup-compatibility/2006" xmlns:o="urn:schemas-microsoft-com:office:office" xmlns:r="http://schemas.openxmlformats.org/officeDocument/2006/relationships" xmlns:m="http://schemas.openxmlformats.org/officeDocument/2006/math" xmlns:v="urn:schemas-microsoft-com:vml" xmlns:wp="http://schemas.openxmlformats.org/drawingml/2006/wordprocessingDrawing" xmlns:w10="urn:schemas-microsoft-com:office:word" xmlns:w="http://schemas.openxmlformats.org/wordprocessingml/2006/main" xmlns:wne="http://schemas.microsoft.com/office/word/2006/wordml">
   <w:abstractNum w:abstractNumId="0">
+    <w:nsid w:val="30A15922"/>
+    <w:multiLevelType w:val="hybridMultilevel"/>
+    <w:tmpl w:val="45961292"/>
+    <w:lvl w:ilvl="0" w:tplc="40090019">
+      <w:start w:val="1"/>
+      <w:numFmt w:val="lowerLetter"/>
+      <w:lvlText w:val="%1."/>
+      <w:lvlJc w:val="left"/>
+      <w:pPr>
+        <w:ind w:left="720" w:hanging="360"/>
+      </w:pPr>
+      <w:rPr>
+        <w:rFonts w:hint="default"/>
+      </w:rPr>
+    </w:lvl>
+    <w:lvl w:ilvl="1" w:tplc="40090019" w:tentative="1">
+      <w:start w:val="1"/>
+      <w:numFmt w:val="lowerLetter"/>
+      <w:lvlText w:val="%2."/>
+      <w:lvlJc w:val="left"/>
+      <w:pPr>
+        <w:ind w:left="1440" w:hanging="360"/>
+      </w:pPr>
+    </w:lvl>
+    <w:lvl w:ilvl="2" w:tplc="4009001B" w:tentative="1">
+      <w:start w:val="1"/>
+      <w:numFmt w:val="lowerRoman"/>
+      <w:lvlText w:val="%3."/>
+      <w:lvlJc w:val="right"/>
+      <w:pPr>
+        <w:ind w:left="2160" w:hanging="180"/>
+      </w:pPr>
+    </w:lvl>
+    <w:lvl w:ilvl="3" w:tplc="4009000F" w:tentative="1">
+      <w:start w:val="1"/>
+      <w:numFmt w:val="decimal"/>
+      <w:lvlText w:val="%4."/>
+      <w:lvlJc w:val="left"/>
+      <w:pPr>
+        <w:ind w:left="2880" w:hanging="360"/>
+      </w:pPr>
+    </w:lvl>
+    <w:lvl w:ilvl="4" w:tplc="40090019" w:tentative="1">
+      <w:start w:val="1"/>
+      <w:numFmt w:val="lowerLetter"/>
+      <w:lvlText w:val="%5."/>
+      <w:lvlJc w:val="left"/>
+      <w:pPr>
+        <w:ind w:left="3600" w:hanging="360"/>
+      </w:pPr>
+    </w:lvl>
+    <w:lvl w:ilvl="5" w:tplc="4009001B" w:tentative="1">
+      <w:start w:val="1"/>
+      <w:numFmt w:val="lowerRoman"/>
+      <w:lvlText w:val="%6."/>
+      <w:lvlJc w:val="right"/>
+      <w:pPr>
+        <w:ind w:left="4320" w:hanging="180"/>
+      </w:pPr>
+    </w:lvl>
+    <w:lvl w:ilvl="6" w:tplc="4009000F" w:tentative="1">
+      <w:start w:val="1"/>
+      <w:numFmt w:val="decimal"/>
+      <w:lvlText w:val="%7."/>
+      <w:lvlJc w:val="left"/>
+      <w:pPr>
+        <w:ind w:left="5040" w:hanging="360"/>
+      </w:pPr>
+    </w:lvl>
+    <w:lvl w:ilvl="7" w:tplc="40090019" w:tentative="1">
+      <w:start w:val="1"/>
+      <w:numFmt w:val="lowerLetter"/>
+      <w:lvlText w:val="%8."/>
+      <w:lvlJc w:val="left"/>
+      <w:pPr>
+        <w:ind w:left="5760" w:hanging="360"/>
+      </w:pPr>
+    </w:lvl>
+    <w:lvl w:ilvl="8" w:tplc="4009001B" w:tentative="1">
+      <w:start w:val="1"/>
+      <w:numFmt w:val="lowerRoman"/>
+      <w:lvlText w:val="%9."/>
+      <w:lvlJc w:val="right"/>
+      <w:pPr>
+        <w:ind w:left="6480" w:hanging="180"/>
+      </w:pPr>
+    </w:lvl>
+  </w:abstractNum>
+  <w:abstractNum w:abstractNumId="1">
     <w:nsid w:val="31900FC2"/>
     <w:multiLevelType w:val="hybridMultilevel"/>
     <w:tmpl w:val="9D2C4F9C"/>
@@ -1976,7 +2138,7 @@
       </w:pPr>
     </w:lvl>
   </w:abstractNum>
-  <w:abstractNum w:abstractNumId="1">
+  <w:abstractNum w:abstractNumId="2">
     <w:nsid w:val="376B35AF"/>
     <w:multiLevelType w:val="hybridMultilevel"/>
     <w:tmpl w:val="33DCC596"/>
@@ -2065,7 +2227,7 @@
       </w:pPr>
     </w:lvl>
   </w:abstractNum>
-  <w:abstractNum w:abstractNumId="2">
+  <w:abstractNum w:abstractNumId="3">
     <w:nsid w:val="3F4F7474"/>
     <w:multiLevelType w:val="hybridMultilevel"/>
     <w:tmpl w:val="0E4CC5DC"/>
@@ -2177,7 +2339,7 @@
       </w:rPr>
     </w:lvl>
   </w:abstractNum>
-  <w:abstractNum w:abstractNumId="3">
+  <w:abstractNum w:abstractNumId="4">
     <w:nsid w:val="48301818"/>
     <w:multiLevelType w:val="hybridMultilevel"/>
     <w:tmpl w:val="1B4A55D2"/>
@@ -2290,7 +2452,7 @@
       </w:rPr>
     </w:lvl>
   </w:abstractNum>
-  <w:abstractNum w:abstractNumId="4">
+  <w:abstractNum w:abstractNumId="5">
     <w:nsid w:val="6EAE621D"/>
     <w:multiLevelType w:val="hybridMultilevel"/>
     <w:tmpl w:val="779636F2"/>
@@ -2380,19 +2542,22 @@
     </w:lvl>
   </w:abstractNum>
   <w:num w:numId="1">
-    <w:abstractNumId w:val="0"/>
+    <w:abstractNumId w:val="1"/>
   </w:num>
   <w:num w:numId="2">
-    <w:abstractNumId w:val="1"/>
+    <w:abstractNumId w:val="2"/>
   </w:num>
   <w:num w:numId="3">
+    <w:abstractNumId w:val="5"/>
+  </w:num>
+  <w:num w:numId="4">
+    <w:abstractNumId w:val="3"/>
+  </w:num>
+  <w:num w:numId="5">
     <w:abstractNumId w:val="4"/>
   </w:num>
-  <w:num w:numId="4">
-    <w:abstractNumId w:val="2"/>
-  </w:num>
-  <w:num w:numId="5">
-    <w:abstractNumId w:val="3"/>
+  <w:num w:numId="6">
+    <w:abstractNumId w:val="0"/>
   </w:num>
 </w:numbering>
 </file>

</xml_diff>

<commit_message>
Report - Inference Pipeline
</commit_message>
<xml_diff>
--- a/Report.docx
+++ b/Report.docx
@@ -1858,8 +1858,866 @@
     <w:p>
       <w:pPr>
         <w:spacing w:after="0" w:line="240" w:lineRule="auto"/>
-      </w:pPr>
-      <w:r>
+        <w:jc w:val="center"/>
+        <w:rPr>
+          <w:b/>
+          <w:i/>
+          <w:sz w:val="32"/>
+        </w:rPr>
+      </w:pPr>
+    </w:p>
+    <w:p>
+      <w:pPr>
+        <w:spacing w:after="0" w:line="240" w:lineRule="auto"/>
+        <w:jc w:val="center"/>
+        <w:rPr>
+          <w:b/>
+          <w:i/>
+          <w:sz w:val="32"/>
+        </w:rPr>
+      </w:pPr>
+    </w:p>
+    <w:p>
+      <w:pPr>
+        <w:spacing w:after="0" w:line="240" w:lineRule="auto"/>
+        <w:ind w:left="2160" w:firstLine="720"/>
+        <w:rPr>
+          <w:b/>
+          <w:i/>
+          <w:sz w:val="32"/>
+        </w:rPr>
+      </w:pPr>
+      <w:r>
+        <w:rPr>
+          <w:b/>
+          <w:i/>
+          <w:sz w:val="32"/>
+        </w:rPr>
+        <w:t>INFERENCE PIPELINE</w:t>
+      </w:r>
+    </w:p>
+    <w:p>
+      <w:pPr>
+        <w:spacing w:after="0" w:line="240" w:lineRule="auto"/>
+      </w:pPr>
+    </w:p>
+    <w:p>
+      <w:pPr>
+        <w:spacing w:after="0" w:line="240" w:lineRule="auto"/>
+      </w:pPr>
+      <w:r>
+        <w:t>Code</w:t>
+      </w:r>
+      <w:r>
+        <w:t xml:space="preserve">: </w:t>
+      </w:r>
+      <w:hyperlink r:id="rId35" w:history="1">
+        <w:r>
+          <w:rPr>
+            <w:rStyle w:val="Hyperlink"/>
+          </w:rPr>
+          <w:t>https://github.com/uttejkumarreddy/cmpe249-hw1/blob/master/inference-pipeline/infer.py</w:t>
+        </w:r>
+      </w:hyperlink>
+    </w:p>
+    <w:p>
+      <w:pPr>
+        <w:spacing w:after="0" w:line="240" w:lineRule="auto"/>
+      </w:pPr>
+      <w:r>
+        <w:t xml:space="preserve">Running the inference pipeline for 2 models, </w:t>
+      </w:r>
+      <w:hyperlink r:id="rId36" w:history="1">
+        <w:r>
+          <w:rPr>
+            <w:rStyle w:val="Hyperlink"/>
+          </w:rPr>
+          <w:t>pretrained-yolov5</w:t>
+        </w:r>
+      </w:hyperlink>
+      <w:r>
+        <w:t xml:space="preserve"> and </w:t>
+      </w:r>
+      <w:hyperlink r:id="rId37" w:history="1">
+        <w:r>
+          <w:rPr>
+            <w:rStyle w:val="Hyperlink"/>
+          </w:rPr>
+          <w:t>custom-trained-yolov5</w:t>
+        </w:r>
+      </w:hyperlink>
+      <w:r>
+        <w:t>.</w:t>
+      </w:r>
+    </w:p>
+    <w:p>
+      <w:pPr>
+        <w:spacing w:after="0" w:line="240" w:lineRule="auto"/>
+      </w:pPr>
+    </w:p>
+    <w:tbl>
+      <w:tblPr>
+        <w:tblStyle w:val="TableGrid"/>
+        <w:tblW w:w="10456" w:type="dxa"/>
+        <w:tblLayout w:type="fixed"/>
+        <w:tblLook w:val="04A0"/>
+      </w:tblPr>
+      <w:tblGrid>
+        <w:gridCol w:w="1101"/>
+        <w:gridCol w:w="1134"/>
+        <w:gridCol w:w="1134"/>
+        <w:gridCol w:w="6804"/>
+        <w:gridCol w:w="283"/>
+      </w:tblGrid>
+      <w:tr>
+        <w:tc>
+          <w:tcPr>
+            <w:tcW w:w="1101" w:type="dxa"/>
+          </w:tcPr>
+          <w:p>
+            <w:pPr>
+              <w:rPr>
+                <w:b/>
+              </w:rPr>
+            </w:pPr>
+            <w:r>
+              <w:rPr>
+                <w:b/>
+                <w:sz w:val="18"/>
+              </w:rPr>
+              <w:t>Model</w:t>
+            </w:r>
+          </w:p>
+        </w:tc>
+        <w:tc>
+          <w:tcPr>
+            <w:tcW w:w="1134" w:type="dxa"/>
+          </w:tcPr>
+          <w:p>
+            <w:pPr>
+              <w:rPr>
+                <w:b/>
+              </w:rPr>
+            </w:pPr>
+            <w:r>
+              <w:rPr>
+                <w:b/>
+                <w:sz w:val="18"/>
+              </w:rPr>
+              <w:t>Image</w:t>
+            </w:r>
+          </w:p>
+        </w:tc>
+        <w:tc>
+          <w:tcPr>
+            <w:tcW w:w="1134" w:type="dxa"/>
+          </w:tcPr>
+          <w:p>
+            <w:pPr>
+              <w:rPr>
+                <w:b/>
+              </w:rPr>
+            </w:pPr>
+            <w:r>
+              <w:rPr>
+                <w:b/>
+                <w:sz w:val="18"/>
+              </w:rPr>
+              <w:t>Output Latency</w:t>
+            </w:r>
+          </w:p>
+        </w:tc>
+        <w:tc>
+          <w:tcPr>
+            <w:tcW w:w="7087" w:type="dxa"/>
+            <w:gridSpan w:val="2"/>
+          </w:tcPr>
+          <w:p>
+            <w:pPr>
+              <w:jc w:val="center"/>
+              <w:rPr>
+                <w:b/>
+              </w:rPr>
+            </w:pPr>
+            <w:r>
+              <w:rPr>
+                <w:b/>
+              </w:rPr>
+              <w:t>Result</w:t>
+            </w:r>
+          </w:p>
+        </w:tc>
+      </w:tr>
+      <w:tr>
+        <w:trPr>
+          <w:gridAfter w:val="1"/>
+          <w:wAfter w:w="283" w:type="dxa"/>
+        </w:trPr>
+        <w:tc>
+          <w:tcPr>
+            <w:tcW w:w="1101" w:type="dxa"/>
+          </w:tcPr>
+          <w:p>
+            <w:r>
+              <w:rPr>
+                <w:sz w:val="18"/>
+              </w:rPr>
+              <w:t>Custom</w:t>
+            </w:r>
+          </w:p>
+        </w:tc>
+        <w:tc>
+          <w:tcPr>
+            <w:tcW w:w="1134" w:type="dxa"/>
+          </w:tcPr>
+          <w:p>
+            <w:pPr>
+              <w:rPr>
+                <w:sz w:val="18"/>
+              </w:rPr>
+            </w:pPr>
+            <w:r>
+              <w:rPr>
+                <w:sz w:val="18"/>
+              </w:rPr>
+              <w:t>001000.png</w:t>
+            </w:r>
+          </w:p>
+        </w:tc>
+        <w:tc>
+          <w:tcPr>
+            <w:tcW w:w="1134" w:type="dxa"/>
+          </w:tcPr>
+          <w:p>
+            <w:r>
+              <w:rPr>
+                <w:sz w:val="18"/>
+              </w:rPr>
+              <w:t>0:00:11.17</w:t>
+            </w:r>
+          </w:p>
+        </w:tc>
+        <w:tc>
+          <w:tcPr>
+            <w:tcW w:w="6804" w:type="dxa"/>
+          </w:tcPr>
+          <w:p>
+            <w:r>
+              <w:rPr>
+                <w:noProof/>
+                <w:lang w:eastAsia="en-IN"/>
+              </w:rPr>
+              <w:drawing>
+                <wp:inline distT="0" distB="0" distL="0" distR="0">
+                  <wp:extent cx="4504520" cy="1394922"/>
+                  <wp:effectExtent l="19050" t="0" r="0" b="0"/>
+                  <wp:docPr id="4" name="Picture 1"/>
+                  <wp:cNvGraphicFramePr>
+                    <a:graphicFrameLocks xmlns:a="http://schemas.openxmlformats.org/drawingml/2006/main" noChangeAspect="1"/>
+                  </wp:cNvGraphicFramePr>
+                  <a:graphic xmlns:a="http://schemas.openxmlformats.org/drawingml/2006/main">
+                    <a:graphicData uri="http://schemas.openxmlformats.org/drawingml/2006/picture">
+                      <pic:pic xmlns:pic="http://schemas.openxmlformats.org/drawingml/2006/picture">
+                        <pic:nvPicPr>
+                          <pic:cNvPr id="0" name="Picture 1"/>
+                          <pic:cNvPicPr>
+                            <a:picLocks noChangeAspect="1" noChangeArrowheads="1"/>
+                          </pic:cNvPicPr>
+                        </pic:nvPicPr>
+                        <pic:blipFill>
+                          <a:blip r:embed="rId38" cstate="print"/>
+                          <a:srcRect/>
+                          <a:stretch>
+                            <a:fillRect/>
+                          </a:stretch>
+                        </pic:blipFill>
+                        <pic:spPr bwMode="auto">
+                          <a:xfrm>
+                            <a:off x="0" y="0"/>
+                            <a:ext cx="4503959" cy="1394748"/>
+                          </a:xfrm>
+                          <a:prstGeom prst="rect">
+                            <a:avLst/>
+                          </a:prstGeom>
+                          <a:noFill/>
+                          <a:ln w="9525">
+                            <a:noFill/>
+                            <a:miter lim="800000"/>
+                            <a:headEnd/>
+                            <a:tailEnd/>
+                          </a:ln>
+                        </pic:spPr>
+                      </pic:pic>
+                    </a:graphicData>
+                  </a:graphic>
+                </wp:inline>
+              </w:drawing>
+            </w:r>
+          </w:p>
+        </w:tc>
+      </w:tr>
+      <w:tr>
+        <w:trPr>
+          <w:gridAfter w:val="1"/>
+          <w:wAfter w:w="283" w:type="dxa"/>
+        </w:trPr>
+        <w:tc>
+          <w:tcPr>
+            <w:tcW w:w="1101" w:type="dxa"/>
+          </w:tcPr>
+          <w:p>
+            <w:r>
+              <w:rPr>
+                <w:sz w:val="18"/>
+              </w:rPr>
+              <w:t>Custom</w:t>
+            </w:r>
+          </w:p>
+        </w:tc>
+        <w:tc>
+          <w:tcPr>
+            <w:tcW w:w="1134" w:type="dxa"/>
+          </w:tcPr>
+          <w:p>
+            <w:pPr>
+              <w:rPr>
+                <w:sz w:val="18"/>
+              </w:rPr>
+            </w:pPr>
+            <w:r>
+              <w:rPr>
+                <w:sz w:val="18"/>
+              </w:rPr>
+              <w:t>001001.png</w:t>
+            </w:r>
+          </w:p>
+        </w:tc>
+        <w:tc>
+          <w:tcPr>
+            <w:tcW w:w="1134" w:type="dxa"/>
+          </w:tcPr>
+          <w:p>
+            <w:r>
+              <w:rPr>
+                <w:sz w:val="18"/>
+              </w:rPr>
+              <w:t>0:00:11.11</w:t>
+            </w:r>
+          </w:p>
+        </w:tc>
+        <w:tc>
+          <w:tcPr>
+            <w:tcW w:w="6804" w:type="dxa"/>
+          </w:tcPr>
+          <w:p>
+            <w:r>
+              <w:rPr>
+                <w:noProof/>
+                <w:lang w:eastAsia="en-IN"/>
+              </w:rPr>
+              <w:drawing>
+                <wp:inline distT="0" distB="0" distL="0" distR="0">
+                  <wp:extent cx="4182110" cy="1288415"/>
+                  <wp:effectExtent l="19050" t="0" r="8890" b="0"/>
+                  <wp:docPr id="7" name="Picture 4"/>
+                  <wp:cNvGraphicFramePr>
+                    <a:graphicFrameLocks xmlns:a="http://schemas.openxmlformats.org/drawingml/2006/main" noChangeAspect="1"/>
+                  </wp:cNvGraphicFramePr>
+                  <a:graphic xmlns:a="http://schemas.openxmlformats.org/drawingml/2006/main">
+                    <a:graphicData uri="http://schemas.openxmlformats.org/drawingml/2006/picture">
+                      <pic:pic xmlns:pic="http://schemas.openxmlformats.org/drawingml/2006/picture">
+                        <pic:nvPicPr>
+                          <pic:cNvPr id="0" name="Picture 4"/>
+                          <pic:cNvPicPr>
+                            <a:picLocks noChangeAspect="1" noChangeArrowheads="1"/>
+                          </pic:cNvPicPr>
+                        </pic:nvPicPr>
+                        <pic:blipFill>
+                          <a:blip r:embed="rId39" cstate="print"/>
+                          <a:srcRect/>
+                          <a:stretch>
+                            <a:fillRect/>
+                          </a:stretch>
+                        </pic:blipFill>
+                        <pic:spPr bwMode="auto">
+                          <a:xfrm>
+                            <a:off x="0" y="0"/>
+                            <a:ext cx="4182110" cy="1288415"/>
+                          </a:xfrm>
+                          <a:prstGeom prst="rect">
+                            <a:avLst/>
+                          </a:prstGeom>
+                          <a:noFill/>
+                          <a:ln w="9525">
+                            <a:noFill/>
+                            <a:miter lim="800000"/>
+                            <a:headEnd/>
+                            <a:tailEnd/>
+                          </a:ln>
+                        </pic:spPr>
+                      </pic:pic>
+                    </a:graphicData>
+                  </a:graphic>
+                </wp:inline>
+              </w:drawing>
+            </w:r>
+          </w:p>
+        </w:tc>
+      </w:tr>
+      <w:tr>
+        <w:trPr>
+          <w:gridAfter w:val="1"/>
+          <w:wAfter w:w="283" w:type="dxa"/>
+        </w:trPr>
+        <w:tc>
+          <w:tcPr>
+            <w:tcW w:w="1101" w:type="dxa"/>
+          </w:tcPr>
+          <w:p>
+            <w:r>
+              <w:rPr>
+                <w:sz w:val="18"/>
+              </w:rPr>
+              <w:t>Custom</w:t>
+            </w:r>
+          </w:p>
+        </w:tc>
+        <w:tc>
+          <w:tcPr>
+            <w:tcW w:w="1134" w:type="dxa"/>
+          </w:tcPr>
+          <w:p>
+            <w:pPr>
+              <w:rPr>
+                <w:sz w:val="18"/>
+              </w:rPr>
+            </w:pPr>
+            <w:r>
+              <w:rPr>
+                <w:sz w:val="18"/>
+              </w:rPr>
+              <w:t>001002.png</w:t>
+            </w:r>
+          </w:p>
+        </w:tc>
+        <w:tc>
+          <w:tcPr>
+            <w:tcW w:w="1134" w:type="dxa"/>
+          </w:tcPr>
+          <w:p>
+            <w:r>
+              <w:rPr>
+                <w:sz w:val="18"/>
+              </w:rPr>
+              <w:t>0:00:11.22</w:t>
+            </w:r>
+          </w:p>
+        </w:tc>
+        <w:tc>
+          <w:tcPr>
+            <w:tcW w:w="6804" w:type="dxa"/>
+          </w:tcPr>
+          <w:p>
+            <w:r>
+              <w:rPr>
+                <w:noProof/>
+                <w:lang w:eastAsia="en-IN"/>
+              </w:rPr>
+              <w:drawing>
+                <wp:inline distT="0" distB="0" distL="0" distR="0">
+                  <wp:extent cx="4174490" cy="1288415"/>
+                  <wp:effectExtent l="19050" t="0" r="0" b="0"/>
+                  <wp:docPr id="8" name="Picture 7"/>
+                  <wp:cNvGraphicFramePr>
+                    <a:graphicFrameLocks xmlns:a="http://schemas.openxmlformats.org/drawingml/2006/main" noChangeAspect="1"/>
+                  </wp:cNvGraphicFramePr>
+                  <a:graphic xmlns:a="http://schemas.openxmlformats.org/drawingml/2006/main">
+                    <a:graphicData uri="http://schemas.openxmlformats.org/drawingml/2006/picture">
+                      <pic:pic xmlns:pic="http://schemas.openxmlformats.org/drawingml/2006/picture">
+                        <pic:nvPicPr>
+                          <pic:cNvPr id="0" name="Picture 7"/>
+                          <pic:cNvPicPr>
+                            <a:picLocks noChangeAspect="1" noChangeArrowheads="1"/>
+                          </pic:cNvPicPr>
+                        </pic:nvPicPr>
+                        <pic:blipFill>
+                          <a:blip r:embed="rId40" cstate="print"/>
+                          <a:srcRect/>
+                          <a:stretch>
+                            <a:fillRect/>
+                          </a:stretch>
+                        </pic:blipFill>
+                        <pic:spPr bwMode="auto">
+                          <a:xfrm>
+                            <a:off x="0" y="0"/>
+                            <a:ext cx="4174490" cy="1288415"/>
+                          </a:xfrm>
+                          <a:prstGeom prst="rect">
+                            <a:avLst/>
+                          </a:prstGeom>
+                          <a:noFill/>
+                          <a:ln w="9525">
+                            <a:noFill/>
+                            <a:miter lim="800000"/>
+                            <a:headEnd/>
+                            <a:tailEnd/>
+                          </a:ln>
+                        </pic:spPr>
+                      </pic:pic>
+                    </a:graphicData>
+                  </a:graphic>
+                </wp:inline>
+              </w:drawing>
+            </w:r>
+          </w:p>
+        </w:tc>
+      </w:tr>
+      <w:tr>
+        <w:trPr>
+          <w:gridAfter w:val="1"/>
+          <w:wAfter w:w="283" w:type="dxa"/>
+        </w:trPr>
+        <w:tc>
+          <w:tcPr>
+            <w:tcW w:w="1101" w:type="dxa"/>
+          </w:tcPr>
+          <w:p>
+            <w:r>
+              <w:rPr>
+                <w:sz w:val="18"/>
+              </w:rPr>
+              <w:t>Pretrained</w:t>
+            </w:r>
+          </w:p>
+        </w:tc>
+        <w:tc>
+          <w:tcPr>
+            <w:tcW w:w="1134" w:type="dxa"/>
+          </w:tcPr>
+          <w:p>
+            <w:pPr>
+              <w:rPr>
+                <w:sz w:val="18"/>
+              </w:rPr>
+            </w:pPr>
+            <w:r>
+              <w:rPr>
+                <w:sz w:val="18"/>
+              </w:rPr>
+              <w:t>001000.png</w:t>
+            </w:r>
+          </w:p>
+        </w:tc>
+        <w:tc>
+          <w:tcPr>
+            <w:tcW w:w="1134" w:type="dxa"/>
+          </w:tcPr>
+          <w:p>
+            <w:r>
+              <w:rPr>
+                <w:sz w:val="18"/>
+              </w:rPr>
+              <w:t>0:00:10.89</w:t>
+            </w:r>
+          </w:p>
+        </w:tc>
+        <w:tc>
+          <w:tcPr>
+            <w:tcW w:w="6804" w:type="dxa"/>
+          </w:tcPr>
+          <w:p>
+            <w:r>
+              <w:rPr>
+                <w:noProof/>
+                <w:lang w:eastAsia="en-IN"/>
+              </w:rPr>
+              <w:drawing>
+                <wp:inline distT="0" distB="0" distL="0" distR="0">
+                  <wp:extent cx="4174490" cy="1280160"/>
+                  <wp:effectExtent l="19050" t="0" r="0" b="0"/>
+                  <wp:docPr id="10" name="Picture 10"/>
+                  <wp:cNvGraphicFramePr>
+                    <a:graphicFrameLocks xmlns:a="http://schemas.openxmlformats.org/drawingml/2006/main" noChangeAspect="1"/>
+                  </wp:cNvGraphicFramePr>
+                  <a:graphic xmlns:a="http://schemas.openxmlformats.org/drawingml/2006/main">
+                    <a:graphicData uri="http://schemas.openxmlformats.org/drawingml/2006/picture">
+                      <pic:pic xmlns:pic="http://schemas.openxmlformats.org/drawingml/2006/picture">
+                        <pic:nvPicPr>
+                          <pic:cNvPr id="0" name="Picture 10"/>
+                          <pic:cNvPicPr>
+                            <a:picLocks noChangeAspect="1" noChangeArrowheads="1"/>
+                          </pic:cNvPicPr>
+                        </pic:nvPicPr>
+                        <pic:blipFill>
+                          <a:blip r:embed="rId41" cstate="print"/>
+                          <a:srcRect/>
+                          <a:stretch>
+                            <a:fillRect/>
+                          </a:stretch>
+                        </pic:blipFill>
+                        <pic:spPr bwMode="auto">
+                          <a:xfrm>
+                            <a:off x="0" y="0"/>
+                            <a:ext cx="4174490" cy="1280160"/>
+                          </a:xfrm>
+                          <a:prstGeom prst="rect">
+                            <a:avLst/>
+                          </a:prstGeom>
+                          <a:noFill/>
+                          <a:ln w="9525">
+                            <a:noFill/>
+                            <a:miter lim="800000"/>
+                            <a:headEnd/>
+                            <a:tailEnd/>
+                          </a:ln>
+                        </pic:spPr>
+                      </pic:pic>
+                    </a:graphicData>
+                  </a:graphic>
+                </wp:inline>
+              </w:drawing>
+            </w:r>
+          </w:p>
+        </w:tc>
+      </w:tr>
+      <w:tr>
+        <w:trPr>
+          <w:gridAfter w:val="1"/>
+          <w:wAfter w:w="283" w:type="dxa"/>
+        </w:trPr>
+        <w:tc>
+          <w:tcPr>
+            <w:tcW w:w="1101" w:type="dxa"/>
+          </w:tcPr>
+          <w:p>
+            <w:r>
+              <w:rPr>
+                <w:sz w:val="18"/>
+              </w:rPr>
+              <w:t>Pretrained</w:t>
+            </w:r>
+          </w:p>
+        </w:tc>
+        <w:tc>
+          <w:tcPr>
+            <w:tcW w:w="1134" w:type="dxa"/>
+          </w:tcPr>
+          <w:p>
+            <w:pPr>
+              <w:rPr>
+                <w:sz w:val="18"/>
+              </w:rPr>
+            </w:pPr>
+            <w:r>
+              <w:rPr>
+                <w:sz w:val="18"/>
+              </w:rPr>
+              <w:t>001001.png</w:t>
+            </w:r>
+          </w:p>
+        </w:tc>
+        <w:tc>
+          <w:tcPr>
+            <w:tcW w:w="1134" w:type="dxa"/>
+          </w:tcPr>
+          <w:p>
+            <w:r>
+              <w:rPr>
+                <w:sz w:val="18"/>
+              </w:rPr>
+              <w:t>0:00:11.28</w:t>
+            </w:r>
+          </w:p>
+        </w:tc>
+        <w:tc>
+          <w:tcPr>
+            <w:tcW w:w="6804" w:type="dxa"/>
+          </w:tcPr>
+          <w:p>
+            <w:r>
+              <w:rPr>
+                <w:noProof/>
+                <w:lang w:eastAsia="en-IN"/>
+              </w:rPr>
+              <w:drawing>
+                <wp:inline distT="0" distB="0" distL="0" distR="0">
+                  <wp:extent cx="4174490" cy="1271905"/>
+                  <wp:effectExtent l="19050" t="0" r="0" b="0"/>
+                  <wp:docPr id="13" name="Picture 13"/>
+                  <wp:cNvGraphicFramePr>
+                    <a:graphicFrameLocks xmlns:a="http://schemas.openxmlformats.org/drawingml/2006/main" noChangeAspect="1"/>
+                  </wp:cNvGraphicFramePr>
+                  <a:graphic xmlns:a="http://schemas.openxmlformats.org/drawingml/2006/main">
+                    <a:graphicData uri="http://schemas.openxmlformats.org/drawingml/2006/picture">
+                      <pic:pic xmlns:pic="http://schemas.openxmlformats.org/drawingml/2006/picture">
+                        <pic:nvPicPr>
+                          <pic:cNvPr id="0" name="Picture 13"/>
+                          <pic:cNvPicPr>
+                            <a:picLocks noChangeAspect="1" noChangeArrowheads="1"/>
+                          </pic:cNvPicPr>
+                        </pic:nvPicPr>
+                        <pic:blipFill>
+                          <a:blip r:embed="rId42" cstate="print"/>
+                          <a:srcRect/>
+                          <a:stretch>
+                            <a:fillRect/>
+                          </a:stretch>
+                        </pic:blipFill>
+                        <pic:spPr bwMode="auto">
+                          <a:xfrm>
+                            <a:off x="0" y="0"/>
+                            <a:ext cx="4174490" cy="1271905"/>
+                          </a:xfrm>
+                          <a:prstGeom prst="rect">
+                            <a:avLst/>
+                          </a:prstGeom>
+                          <a:noFill/>
+                          <a:ln w="9525">
+                            <a:noFill/>
+                            <a:miter lim="800000"/>
+                            <a:headEnd/>
+                            <a:tailEnd/>
+                          </a:ln>
+                        </pic:spPr>
+                      </pic:pic>
+                    </a:graphicData>
+                  </a:graphic>
+                </wp:inline>
+              </w:drawing>
+            </w:r>
+          </w:p>
+        </w:tc>
+      </w:tr>
+      <w:tr>
+        <w:trPr>
+          <w:gridAfter w:val="1"/>
+          <w:wAfter w:w="283" w:type="dxa"/>
+        </w:trPr>
+        <w:tc>
+          <w:tcPr>
+            <w:tcW w:w="1101" w:type="dxa"/>
+          </w:tcPr>
+          <w:p>
+            <w:r>
+              <w:rPr>
+                <w:sz w:val="18"/>
+              </w:rPr>
+              <w:t>Pretrained</w:t>
+            </w:r>
+          </w:p>
+        </w:tc>
+        <w:tc>
+          <w:tcPr>
+            <w:tcW w:w="1134" w:type="dxa"/>
+          </w:tcPr>
+          <w:p>
+            <w:pPr>
+              <w:rPr>
+                <w:sz w:val="18"/>
+              </w:rPr>
+            </w:pPr>
+            <w:r>
+              <w:rPr>
+                <w:sz w:val="18"/>
+              </w:rPr>
+              <w:t>001002.png</w:t>
+            </w:r>
+          </w:p>
+        </w:tc>
+        <w:tc>
+          <w:tcPr>
+            <w:tcW w:w="1134" w:type="dxa"/>
+          </w:tcPr>
+          <w:p>
+            <w:r>
+              <w:rPr>
+                <w:sz w:val="18"/>
+              </w:rPr>
+              <w:t>0:00:10.85</w:t>
+            </w:r>
+          </w:p>
+        </w:tc>
+        <w:tc>
+          <w:tcPr>
+            <w:tcW w:w="6804" w:type="dxa"/>
+          </w:tcPr>
+          <w:p>
+            <w:r>
+              <w:rPr>
+                <w:noProof/>
+                <w:lang w:eastAsia="en-IN"/>
+              </w:rPr>
+              <w:drawing>
+                <wp:inline distT="0" distB="0" distL="0" distR="0">
+                  <wp:extent cx="4174490" cy="1280160"/>
+                  <wp:effectExtent l="19050" t="0" r="0" b="0"/>
+                  <wp:docPr id="16" name="Picture 16"/>
+                  <wp:cNvGraphicFramePr>
+                    <a:graphicFrameLocks xmlns:a="http://schemas.openxmlformats.org/drawingml/2006/main" noChangeAspect="1"/>
+                  </wp:cNvGraphicFramePr>
+                  <a:graphic xmlns:a="http://schemas.openxmlformats.org/drawingml/2006/main">
+                    <a:graphicData uri="http://schemas.openxmlformats.org/drawingml/2006/picture">
+                      <pic:pic xmlns:pic="http://schemas.openxmlformats.org/drawingml/2006/picture">
+                        <pic:nvPicPr>
+                          <pic:cNvPr id="0" name="Picture 16"/>
+                          <pic:cNvPicPr>
+                            <a:picLocks noChangeAspect="1" noChangeArrowheads="1"/>
+                          </pic:cNvPicPr>
+                        </pic:nvPicPr>
+                        <pic:blipFill>
+                          <a:blip r:embed="rId43" cstate="print"/>
+                          <a:srcRect/>
+                          <a:stretch>
+                            <a:fillRect/>
+                          </a:stretch>
+                        </pic:blipFill>
+                        <pic:spPr bwMode="auto">
+                          <a:xfrm>
+                            <a:off x="0" y="0"/>
+                            <a:ext cx="4174490" cy="1280160"/>
+                          </a:xfrm>
+                          <a:prstGeom prst="rect">
+                            <a:avLst/>
+                          </a:prstGeom>
+                          <a:noFill/>
+                          <a:ln w="9525">
+                            <a:noFill/>
+                            <a:miter lim="800000"/>
+                            <a:headEnd/>
+                            <a:tailEnd/>
+                          </a:ln>
+                        </pic:spPr>
+                      </pic:pic>
+                    </a:graphicData>
+                  </a:graphic>
+                </wp:inline>
+              </w:drawing>
+            </w:r>
+          </w:p>
+        </w:tc>
+      </w:tr>
+    </w:tbl>
+    <w:p>
+      <w:pPr>
+        <w:spacing w:after="0" w:line="240" w:lineRule="auto"/>
+      </w:pPr>
+    </w:p>
+    <w:p>
+      <w:pPr>
+        <w:spacing w:after="0" w:line="240" w:lineRule="auto"/>
+      </w:pPr>
+    </w:p>
+    <w:p>
+      <w:pPr>
+        <w:spacing w:after="0" w:line="240" w:lineRule="auto"/>
+      </w:pPr>
+    </w:p>
+    <w:p>
+      <w:pPr>
+        <w:spacing w:after="0" w:line="240" w:lineRule="auto"/>
+      </w:pPr>
+      <w:r>
+        <w:lastRenderedPageBreak/>
         <w:t xml:space="preserve"> </w:t>
       </w:r>
     </w:p>
@@ -1882,7 +2740,7 @@
       <w:r>
         <w:t xml:space="preserve">[1] </w:t>
       </w:r>
-      <w:hyperlink r:id="rId35" w:history="1">
+      <w:hyperlink r:id="rId44" w:history="1">
         <w:r>
           <w:rPr>
             <w:rStyle w:val="Hyperlink"/>
@@ -1896,7 +2754,7 @@
       <w:r>
         <w:t xml:space="preserve">[2] </w:t>
       </w:r>
-      <w:hyperlink r:id="rId36" w:history="1">
+      <w:hyperlink r:id="rId45" w:history="1">
         <w:r>
           <w:rPr>
             <w:rStyle w:val="Hyperlink"/>
@@ -1910,7 +2768,7 @@
       <w:r>
         <w:t xml:space="preserve">[3] </w:t>
       </w:r>
-      <w:hyperlink r:id="rId37" w:history="1">
+      <w:hyperlink r:id="rId46" w:history="1">
         <w:r>
           <w:rPr>
             <w:rStyle w:val="Hyperlink"/>
@@ -1926,7 +2784,7 @@
       <w:r>
         <w:t xml:space="preserve">[4] </w:t>
       </w:r>
-      <w:hyperlink r:id="rId38" w:history="1">
+      <w:hyperlink r:id="rId47" w:history="1">
         <w:r>
           <w:rPr>
             <w:rStyle w:val="Hyperlink"/>
@@ -1939,7 +2797,7 @@
       <w:r>
         <w:t xml:space="preserve">[5] </w:t>
       </w:r>
-      <w:hyperlink r:id="rId39" w:history="1">
+      <w:hyperlink r:id="rId48" w:history="1">
         <w:r>
           <w:rPr>
             <w:rStyle w:val="Hyperlink"/>
@@ -2729,6 +3587,7 @@
   <w:style w:type="character" w:default="1" w:styleId="DefaultParagraphFont">
     <w:name w:val="Default Paragraph Font"/>
     <w:uiPriority w:val="1"/>
+    <w:semiHidden/>
     <w:unhideWhenUsed/>
   </w:style>
   <w:style w:type="table" w:default="1" w:styleId="TableNormal">
@@ -2816,6 +3675,32 @@
       <w:ind w:left="720"/>
       <w:contextualSpacing/>
     </w:pPr>
+  </w:style>
+  <w:style w:type="table" w:styleId="TableGrid">
+    <w:name w:val="Table Grid"/>
+    <w:basedOn w:val="TableNormal"/>
+    <w:uiPriority w:val="39"/>
+    <w:rsid w:val="00B82C64"/>
+    <w:pPr>
+      <w:spacing w:after="0" w:line="240" w:lineRule="auto"/>
+    </w:pPr>
+    <w:tblPr>
+      <w:tblInd w:w="0" w:type="dxa"/>
+      <w:tblBorders>
+        <w:top w:val="single" w:sz="4" w:space="0" w:color="auto"/>
+        <w:left w:val="single" w:sz="4" w:space="0" w:color="auto"/>
+        <w:bottom w:val="single" w:sz="4" w:space="0" w:color="auto"/>
+        <w:right w:val="single" w:sz="4" w:space="0" w:color="auto"/>
+        <w:insideH w:val="single" w:sz="4" w:space="0" w:color="auto"/>
+        <w:insideV w:val="single" w:sz="4" w:space="0" w:color="auto"/>
+      </w:tblBorders>
+      <w:tblCellMar>
+        <w:top w:w="0" w:type="dxa"/>
+        <w:left w:w="108" w:type="dxa"/>
+        <w:bottom w:w="0" w:type="dxa"/>
+        <w:right w:w="108" w:type="dxa"/>
+      </w:tblCellMar>
+    </w:tblPr>
   </w:style>
 </w:styles>
 </file>
@@ -3075,7 +3960,7 @@
   <a:extraClrSchemeLst/>
   <a:extLst>
     <a:ext uri="{05A4C25C-085E-4340-85A3-A5531E510DB2}">
-      <thm15:themeFamily xmlns:thm15="http://schemas.microsoft.com/office/thememl/2012/main" xmlns="" name="Office Theme" id="{62F939B6-93AF-4DB8-9C6B-D6C7DFDC589F}" vid="{4A3C46E8-61CC-4603-A589-7422A47A8E4A}"/>
+      <thm15:themeFamily xmlns="" xmlns:thm15="http://schemas.microsoft.com/office/thememl/2012/main" name="Office Theme" id="{62F939B6-93AF-4DB8-9C6B-D6C7DFDC589F}" vid="{4A3C46E8-61CC-4603-A589-7422A47A8E4A}"/>
     </a:ext>
   </a:extLst>
 </a:theme>

</xml_diff>

<commit_message>
Updated inference pipeline and report
</commit_message>
<xml_diff>
--- a/Report.docx
+++ b/Report.docx
@@ -1887,12 +1887,46 @@
           <w:sz w:val="32"/>
         </w:rPr>
       </w:pPr>
-      <w:r>
+    </w:p>
+    <w:p>
+      <w:pPr>
+        <w:spacing w:after="0" w:line="240" w:lineRule="auto"/>
+        <w:ind w:left="2160" w:firstLine="720"/>
         <w:rPr>
           <w:b/>
           <w:i/>
           <w:sz w:val="32"/>
         </w:rPr>
+      </w:pPr>
+    </w:p>
+    <w:p>
+      <w:pPr>
+        <w:spacing w:after="0" w:line="240" w:lineRule="auto"/>
+        <w:ind w:left="2160" w:firstLine="720"/>
+        <w:rPr>
+          <w:b/>
+          <w:i/>
+          <w:sz w:val="32"/>
+        </w:rPr>
+      </w:pPr>
+    </w:p>
+    <w:p>
+      <w:pPr>
+        <w:spacing w:after="0" w:line="240" w:lineRule="auto"/>
+        <w:ind w:left="2160" w:firstLine="720"/>
+        <w:rPr>
+          <w:b/>
+          <w:i/>
+          <w:sz w:val="32"/>
+        </w:rPr>
+      </w:pPr>
+      <w:r>
+        <w:rPr>
+          <w:b/>
+          <w:i/>
+          <w:sz w:val="32"/>
+        </w:rPr>
+        <w:lastRenderedPageBreak/>
         <w:t>INFERENCE PIPELINE</w:t>
       </w:r>
     </w:p>
@@ -1924,6 +1958,115 @@
       <w:pPr>
         <w:spacing w:after="0" w:line="240" w:lineRule="auto"/>
       </w:pPr>
+    </w:p>
+    <w:p>
+      <w:pPr>
+        <w:spacing w:after="0" w:line="240" w:lineRule="auto"/>
+      </w:pPr>
+      <w:r>
+        <w:t xml:space="preserve">Summary: </w:t>
+      </w:r>
+    </w:p>
+    <w:p>
+      <w:pPr>
+        <w:pStyle w:val="ListParagraph"/>
+        <w:numPr>
+          <w:ilvl w:val="0"/>
+          <w:numId w:val="7"/>
+        </w:numPr>
+        <w:spacing w:after="0" w:line="240" w:lineRule="auto"/>
+      </w:pPr>
+      <w:r>
+        <w:t>Created a class InferencePipeline which initializes with model type (yolo-pretrained, yolo-custom, rcnn) and image path. The inputs are passed as args from command line.</w:t>
+      </w:r>
+    </w:p>
+    <w:p>
+      <w:pPr>
+        <w:pStyle w:val="ListParagraph"/>
+        <w:numPr>
+          <w:ilvl w:val="0"/>
+          <w:numId w:val="7"/>
+        </w:numPr>
+        <w:spacing w:after="0" w:line="240" w:lineRule="auto"/>
+      </w:pPr>
+      <w:r>
+        <w:t>The inferencepipeline follows the steps:</w:t>
+      </w:r>
+    </w:p>
+    <w:p>
+      <w:pPr>
+        <w:pStyle w:val="ListParagraph"/>
+        <w:numPr>
+          <w:ilvl w:val="1"/>
+          <w:numId w:val="7"/>
+        </w:numPr>
+        <w:spacing w:after="0" w:line="240" w:lineRule="auto"/>
+      </w:pPr>
+      <w:r>
+        <w:t>Prechecks: Check if model and image inputs are valid</w:t>
+      </w:r>
+    </w:p>
+    <w:p>
+      <w:pPr>
+        <w:pStyle w:val="ListParagraph"/>
+        <w:numPr>
+          <w:ilvl w:val="1"/>
+          <w:numId w:val="7"/>
+        </w:numPr>
+        <w:spacing w:after="0" w:line="240" w:lineRule="auto"/>
+      </w:pPr>
+      <w:r>
+        <w:t>Load models: Load the yolo-pretrained, yolo-custom or rcnn model if they are valid.</w:t>
+      </w:r>
+    </w:p>
+    <w:p>
+      <w:pPr>
+        <w:pStyle w:val="ListParagraph"/>
+        <w:numPr>
+          <w:ilvl w:val="1"/>
+          <w:numId w:val="7"/>
+        </w:numPr>
+        <w:spacing w:after="0" w:line="240" w:lineRule="auto"/>
+      </w:pPr>
+      <w:r>
+        <w:t>Transform image: RCNN requires the image to be transformed to a tensor for prediction. If the model type if YOLO, this function does nothing.</w:t>
+      </w:r>
+    </w:p>
+    <w:p>
+      <w:pPr>
+        <w:pStyle w:val="ListParagraph"/>
+        <w:numPr>
+          <w:ilvl w:val="1"/>
+          <w:numId w:val="7"/>
+        </w:numPr>
+        <w:spacing w:after="0" w:line="240" w:lineRule="auto"/>
+      </w:pPr>
+      <w:r>
+        <w:t>Predict: Model is run on the transformed image.</w:t>
+      </w:r>
+    </w:p>
+    <w:p>
+      <w:pPr>
+        <w:pStyle w:val="ListParagraph"/>
+        <w:numPr>
+          <w:ilvl w:val="1"/>
+          <w:numId w:val="7"/>
+        </w:numPr>
+        <w:spacing w:after="0" w:line="240" w:lineRule="auto"/>
+      </w:pPr>
+      <w:r>
+        <w:t>Visualize: The images with bounding boxes, labels and scores are generated.</w:t>
+      </w:r>
+    </w:p>
+    <w:p>
+      <w:pPr>
+        <w:spacing w:after="0" w:line="240" w:lineRule="auto"/>
+      </w:pPr>
+    </w:p>
+    <w:p>
+      <w:pPr>
+        <w:spacing w:after="0" w:line="240" w:lineRule="auto"/>
+      </w:pPr>
       <w:r>
         <w:t xml:space="preserve">Running the inference pipeline for 2 models, </w:t>
       </w:r>
@@ -1936,7 +2079,7 @@
         </w:r>
       </w:hyperlink>
       <w:r>
-        <w:t xml:space="preserve"> and </w:t>
+        <w:t xml:space="preserve">, </w:t>
       </w:r>
       <w:hyperlink r:id="rId37" w:history="1">
         <w:r>
@@ -1947,7 +2090,7 @@
         </w:r>
       </w:hyperlink>
       <w:r>
-        <w:t>.</w:t>
+        <w:t xml:space="preserve"> and fasterrcnn.</w:t>
       </w:r>
     </w:p>
     <w:p>
@@ -1958,7 +2101,7 @@
     <w:tbl>
       <w:tblPr>
         <w:tblStyle w:val="TableGrid"/>
-        <w:tblW w:w="10456" w:type="dxa"/>
+        <w:tblW w:w="16976" w:type="dxa"/>
         <w:tblLayout w:type="fixed"/>
         <w:tblLook w:val="04A0"/>
       </w:tblPr>
@@ -1966,7 +2109,7 @@
         <w:gridCol w:w="1101"/>
         <w:gridCol w:w="1134"/>
         <w:gridCol w:w="1134"/>
-        <w:gridCol w:w="6804"/>
+        <w:gridCol w:w="13324"/>
         <w:gridCol w:w="283"/>
       </w:tblGrid>
       <w:tr>
@@ -2025,16 +2168,22 @@
               </w:rPr>
               <w:t>Output Latency</w:t>
             </w:r>
+            <w:r>
+              <w:rPr>
+                <w:b/>
+                <w:sz w:val="18"/>
+              </w:rPr>
+              <w:t xml:space="preserve"> (s)</w:t>
+            </w:r>
           </w:p>
         </w:tc>
         <w:tc>
           <w:tcPr>
-            <w:tcW w:w="7087" w:type="dxa"/>
+            <w:tcW w:w="13607" w:type="dxa"/>
             <w:gridSpan w:val="2"/>
           </w:tcPr>
           <w:p>
             <w:pPr>
-              <w:jc w:val="center"/>
               <w:rPr>
                 <w:b/>
               </w:rPr>
@@ -2058,11 +2207,24 @@
             <w:tcW w:w="1101" w:type="dxa"/>
           </w:tcPr>
           <w:p>
+            <w:pPr>
+              <w:rPr>
+                <w:sz w:val="18"/>
+              </w:rPr>
+            </w:pPr>
             <w:r>
               <w:rPr>
                 <w:sz w:val="18"/>
               </w:rPr>
               <w:t>Custom</w:t>
+            </w:r>
+          </w:p>
+          <w:p>
+            <w:r>
+              <w:rPr>
+                <w:sz w:val="18"/>
+              </w:rPr>
+              <w:t>Yolov5</w:t>
             </w:r>
           </w:p>
         </w:tc>
@@ -2093,13 +2255,13 @@
               <w:rPr>
                 <w:sz w:val="18"/>
               </w:rPr>
-              <w:t>0:00:11.17</w:t>
+              <w:t>6.98</w:t>
             </w:r>
           </w:p>
         </w:tc>
         <w:tc>
           <w:tcPr>
-            <w:tcW w:w="6804" w:type="dxa"/>
+            <w:tcW w:w="13324" w:type="dxa"/>
           </w:tcPr>
           <w:p>
             <w:r>
@@ -2111,7 +2273,7 @@
                 <wp:inline distT="0" distB="0" distL="0" distR="0">
                   <wp:extent cx="4504520" cy="1394922"/>
                   <wp:effectExtent l="19050" t="0" r="0" b="0"/>
-                  <wp:docPr id="4" name="Picture 1"/>
+                  <wp:docPr id="18" name="Picture 1"/>
                   <wp:cNvGraphicFramePr>
                     <a:graphicFrameLocks xmlns:a="http://schemas.openxmlformats.org/drawingml/2006/main" noChangeAspect="1"/>
                   </wp:cNvGraphicFramePr>
@@ -2166,11 +2328,24 @@
             <w:tcW w:w="1101" w:type="dxa"/>
           </w:tcPr>
           <w:p>
+            <w:pPr>
+              <w:rPr>
+                <w:sz w:val="18"/>
+              </w:rPr>
+            </w:pPr>
             <w:r>
               <w:rPr>
                 <w:sz w:val="18"/>
               </w:rPr>
               <w:t>Custom</w:t>
+            </w:r>
+          </w:p>
+          <w:p>
+            <w:r>
+              <w:rPr>
+                <w:sz w:val="18"/>
+              </w:rPr>
+              <w:t>Yolov5</w:t>
             </w:r>
           </w:p>
         </w:tc>
@@ -2201,13 +2376,19 @@
               <w:rPr>
                 <w:sz w:val="18"/>
               </w:rPr>
-              <w:t>0:00:11.11</w:t>
+              <w:t>6.</w:t>
+            </w:r>
+            <w:r>
+              <w:rPr>
+                <w:sz w:val="18"/>
+              </w:rPr>
+              <w:t>098</w:t>
             </w:r>
           </w:p>
         </w:tc>
         <w:tc>
           <w:tcPr>
-            <w:tcW w:w="6804" w:type="dxa"/>
+            <w:tcW w:w="13324" w:type="dxa"/>
           </w:tcPr>
           <w:p>
             <w:r>
@@ -2219,7 +2400,7 @@
                 <wp:inline distT="0" distB="0" distL="0" distR="0">
                   <wp:extent cx="4182110" cy="1288415"/>
                   <wp:effectExtent l="19050" t="0" r="8890" b="0"/>
-                  <wp:docPr id="7" name="Picture 4"/>
+                  <wp:docPr id="19" name="Picture 4"/>
                   <wp:cNvGraphicFramePr>
                     <a:graphicFrameLocks xmlns:a="http://schemas.openxmlformats.org/drawingml/2006/main" noChangeAspect="1"/>
                   </wp:cNvGraphicFramePr>
@@ -2274,11 +2455,24 @@
             <w:tcW w:w="1101" w:type="dxa"/>
           </w:tcPr>
           <w:p>
+            <w:pPr>
+              <w:rPr>
+                <w:sz w:val="18"/>
+              </w:rPr>
+            </w:pPr>
             <w:r>
               <w:rPr>
                 <w:sz w:val="18"/>
               </w:rPr>
               <w:t>Custom</w:t>
+            </w:r>
+          </w:p>
+          <w:p>
+            <w:r>
+              <w:rPr>
+                <w:sz w:val="18"/>
+              </w:rPr>
+              <w:t>Yolov5</w:t>
             </w:r>
           </w:p>
         </w:tc>
@@ -2309,13 +2503,13 @@
               <w:rPr>
                 <w:sz w:val="18"/>
               </w:rPr>
-              <w:t>0:00:11.22</w:t>
+              <w:t>6.02</w:t>
             </w:r>
           </w:p>
         </w:tc>
         <w:tc>
           <w:tcPr>
-            <w:tcW w:w="6804" w:type="dxa"/>
+            <w:tcW w:w="13324" w:type="dxa"/>
           </w:tcPr>
           <w:p>
             <w:r>
@@ -2327,7 +2521,7 @@
                 <wp:inline distT="0" distB="0" distL="0" distR="0">
                   <wp:extent cx="4174490" cy="1288415"/>
                   <wp:effectExtent l="19050" t="0" r="0" b="0"/>
-                  <wp:docPr id="8" name="Picture 7"/>
+                  <wp:docPr id="20" name="Picture 7"/>
                   <wp:cNvGraphicFramePr>
                     <a:graphicFrameLocks xmlns:a="http://schemas.openxmlformats.org/drawingml/2006/main" noChangeAspect="1"/>
                   </wp:cNvGraphicFramePr>
@@ -2382,11 +2576,24 @@
             <w:tcW w:w="1101" w:type="dxa"/>
           </w:tcPr>
           <w:p>
+            <w:pPr>
+              <w:rPr>
+                <w:sz w:val="18"/>
+              </w:rPr>
+            </w:pPr>
             <w:r>
               <w:rPr>
                 <w:sz w:val="18"/>
               </w:rPr>
               <w:t>Pretrained</w:t>
+            </w:r>
+          </w:p>
+          <w:p>
+            <w:r>
+              <w:rPr>
+                <w:sz w:val="18"/>
+              </w:rPr>
+              <w:t>Yolov5</w:t>
             </w:r>
           </w:p>
         </w:tc>
@@ -2417,13 +2624,13 @@
               <w:rPr>
                 <w:sz w:val="18"/>
               </w:rPr>
-              <w:t>0:00:10.89</w:t>
+              <w:t>6.08</w:t>
             </w:r>
           </w:p>
         </w:tc>
         <w:tc>
           <w:tcPr>
-            <w:tcW w:w="6804" w:type="dxa"/>
+            <w:tcW w:w="13324" w:type="dxa"/>
           </w:tcPr>
           <w:p>
             <w:r>
@@ -2435,7 +2642,7 @@
                 <wp:inline distT="0" distB="0" distL="0" distR="0">
                   <wp:extent cx="4174490" cy="1280160"/>
                   <wp:effectExtent l="19050" t="0" r="0" b="0"/>
-                  <wp:docPr id="10" name="Picture 10"/>
+                  <wp:docPr id="21" name="Picture 10"/>
                   <wp:cNvGraphicFramePr>
                     <a:graphicFrameLocks xmlns:a="http://schemas.openxmlformats.org/drawingml/2006/main" noChangeAspect="1"/>
                   </wp:cNvGraphicFramePr>
@@ -2490,11 +2697,25 @@
             <w:tcW w:w="1101" w:type="dxa"/>
           </w:tcPr>
           <w:p>
+            <w:pPr>
+              <w:rPr>
+                <w:sz w:val="18"/>
+              </w:rPr>
+            </w:pPr>
             <w:r>
               <w:rPr>
                 <w:sz w:val="18"/>
               </w:rPr>
+              <w:lastRenderedPageBreak/>
               <w:t>Pretrained</w:t>
+            </w:r>
+          </w:p>
+          <w:p>
+            <w:r>
+              <w:rPr>
+                <w:sz w:val="18"/>
+              </w:rPr>
+              <w:t>Yolov5</w:t>
             </w:r>
           </w:p>
         </w:tc>
@@ -2525,13 +2746,13 @@
               <w:rPr>
                 <w:sz w:val="18"/>
               </w:rPr>
-              <w:t>0:00:11.28</w:t>
+              <w:t>6.28</w:t>
             </w:r>
           </w:p>
         </w:tc>
         <w:tc>
           <w:tcPr>
-            <w:tcW w:w="6804" w:type="dxa"/>
+            <w:tcW w:w="13324" w:type="dxa"/>
           </w:tcPr>
           <w:p>
             <w:r>
@@ -2543,7 +2764,7 @@
                 <wp:inline distT="0" distB="0" distL="0" distR="0">
                   <wp:extent cx="4174490" cy="1271905"/>
                   <wp:effectExtent l="19050" t="0" r="0" b="0"/>
-                  <wp:docPr id="13" name="Picture 13"/>
+                  <wp:docPr id="22" name="Picture 13"/>
                   <wp:cNvGraphicFramePr>
                     <a:graphicFrameLocks xmlns:a="http://schemas.openxmlformats.org/drawingml/2006/main" noChangeAspect="1"/>
                   </wp:cNvGraphicFramePr>
@@ -2598,11 +2819,24 @@
             <w:tcW w:w="1101" w:type="dxa"/>
           </w:tcPr>
           <w:p>
+            <w:pPr>
+              <w:rPr>
+                <w:sz w:val="18"/>
+              </w:rPr>
+            </w:pPr>
             <w:r>
               <w:rPr>
                 <w:sz w:val="18"/>
               </w:rPr>
               <w:t>Pretrained</w:t>
+            </w:r>
+          </w:p>
+          <w:p>
+            <w:r>
+              <w:rPr>
+                <w:sz w:val="18"/>
+              </w:rPr>
+              <w:t>Yolov5</w:t>
             </w:r>
           </w:p>
         </w:tc>
@@ -2633,13 +2867,13 @@
               <w:rPr>
                 <w:sz w:val="18"/>
               </w:rPr>
-              <w:t>0:00:10.85</w:t>
+              <w:t>5.93</w:t>
             </w:r>
           </w:p>
         </w:tc>
         <w:tc>
           <w:tcPr>
-            <w:tcW w:w="6804" w:type="dxa"/>
+            <w:tcW w:w="13324" w:type="dxa"/>
           </w:tcPr>
           <w:p>
             <w:r>
@@ -2651,7 +2885,7 @@
                 <wp:inline distT="0" distB="0" distL="0" distR="0">
                   <wp:extent cx="4174490" cy="1280160"/>
                   <wp:effectExtent l="19050" t="0" r="0" b="0"/>
-                  <wp:docPr id="16" name="Picture 16"/>
+                  <wp:docPr id="23" name="Picture 16"/>
                   <wp:cNvGraphicFramePr>
                     <a:graphicFrameLocks xmlns:a="http://schemas.openxmlformats.org/drawingml/2006/main" noChangeAspect="1"/>
                   </wp:cNvGraphicFramePr>
@@ -2696,6 +2930,233 @@
           </w:p>
         </w:tc>
       </w:tr>
+      <w:tr>
+        <w:trPr>
+          <w:gridAfter w:val="1"/>
+          <w:wAfter w:w="283" w:type="dxa"/>
+        </w:trPr>
+        <w:tc>
+          <w:tcPr>
+            <w:tcW w:w="1101" w:type="dxa"/>
+          </w:tcPr>
+          <w:p>
+            <w:pPr>
+              <w:rPr>
+                <w:sz w:val="18"/>
+              </w:rPr>
+            </w:pPr>
+            <w:r>
+              <w:rPr>
+                <w:sz w:val="18"/>
+              </w:rPr>
+              <w:t>FasterRCNN</w:t>
+            </w:r>
+          </w:p>
+        </w:tc>
+        <w:tc>
+          <w:tcPr>
+            <w:tcW w:w="1134" w:type="dxa"/>
+          </w:tcPr>
+          <w:p>
+            <w:pPr>
+              <w:rPr>
+                <w:sz w:val="18"/>
+              </w:rPr>
+            </w:pPr>
+            <w:r>
+              <w:rPr>
+                <w:sz w:val="18"/>
+              </w:rPr>
+              <w:t>001000.png</w:t>
+            </w:r>
+          </w:p>
+        </w:tc>
+        <w:tc>
+          <w:tcPr>
+            <w:tcW w:w="1134" w:type="dxa"/>
+          </w:tcPr>
+          <w:p>
+            <w:pPr>
+              <w:rPr>
+                <w:sz w:val="18"/>
+              </w:rPr>
+            </w:pPr>
+            <w:r>
+              <w:rPr>
+                <w:sz w:val="18"/>
+              </w:rPr>
+              <w:t>2.21</w:t>
+            </w:r>
+          </w:p>
+        </w:tc>
+        <w:tc>
+          <w:tcPr>
+            <w:tcW w:w="13324" w:type="dxa"/>
+          </w:tcPr>
+          <w:p>
+            <w:pPr>
+              <w:rPr>
+                <w:noProof/>
+                <w:lang w:eastAsia="en-IN"/>
+              </w:rPr>
+            </w:pPr>
+            <w:r>
+              <w:rPr>
+                <w:noProof/>
+                <w:sz w:val="18"/>
+                <w:lang w:eastAsia="en-IN"/>
+              </w:rPr>
+              <w:t xml:space="preserve"> </w:t>
+            </w:r>
+          </w:p>
+        </w:tc>
+      </w:tr>
+      <w:tr>
+        <w:trPr>
+          <w:gridAfter w:val="1"/>
+          <w:wAfter w:w="283" w:type="dxa"/>
+        </w:trPr>
+        <w:tc>
+          <w:tcPr>
+            <w:tcW w:w="1101" w:type="dxa"/>
+          </w:tcPr>
+          <w:p>
+            <w:pPr>
+              <w:rPr>
+                <w:sz w:val="18"/>
+              </w:rPr>
+            </w:pPr>
+            <w:r>
+              <w:rPr>
+                <w:sz w:val="18"/>
+              </w:rPr>
+              <w:t>FasterRCNN</w:t>
+            </w:r>
+          </w:p>
+        </w:tc>
+        <w:tc>
+          <w:tcPr>
+            <w:tcW w:w="1134" w:type="dxa"/>
+          </w:tcPr>
+          <w:p>
+            <w:pPr>
+              <w:rPr>
+                <w:sz w:val="18"/>
+              </w:rPr>
+            </w:pPr>
+            <w:r>
+              <w:rPr>
+                <w:sz w:val="18"/>
+              </w:rPr>
+              <w:t>001001.png</w:t>
+            </w:r>
+          </w:p>
+        </w:tc>
+        <w:tc>
+          <w:tcPr>
+            <w:tcW w:w="1134" w:type="dxa"/>
+          </w:tcPr>
+          <w:p>
+            <w:pPr>
+              <w:rPr>
+                <w:sz w:val="18"/>
+              </w:rPr>
+            </w:pPr>
+            <w:r>
+              <w:rPr>
+                <w:sz w:val="18"/>
+              </w:rPr>
+              <w:t>2.18</w:t>
+            </w:r>
+          </w:p>
+        </w:tc>
+        <w:tc>
+          <w:tcPr>
+            <w:tcW w:w="13324" w:type="dxa"/>
+          </w:tcPr>
+          <w:p>
+            <w:pPr>
+              <w:rPr>
+                <w:noProof/>
+                <w:lang w:eastAsia="en-IN"/>
+              </w:rPr>
+            </w:pPr>
+          </w:p>
+        </w:tc>
+      </w:tr>
+      <w:tr>
+        <w:trPr>
+          <w:gridAfter w:val="1"/>
+          <w:wAfter w:w="283" w:type="dxa"/>
+        </w:trPr>
+        <w:tc>
+          <w:tcPr>
+            <w:tcW w:w="1101" w:type="dxa"/>
+          </w:tcPr>
+          <w:p>
+            <w:pPr>
+              <w:rPr>
+                <w:sz w:val="18"/>
+              </w:rPr>
+            </w:pPr>
+            <w:r>
+              <w:rPr>
+                <w:sz w:val="18"/>
+              </w:rPr>
+              <w:t>FasterRCNN</w:t>
+            </w:r>
+          </w:p>
+        </w:tc>
+        <w:tc>
+          <w:tcPr>
+            <w:tcW w:w="1134" w:type="dxa"/>
+          </w:tcPr>
+          <w:p>
+            <w:pPr>
+              <w:rPr>
+                <w:sz w:val="18"/>
+              </w:rPr>
+            </w:pPr>
+            <w:r>
+              <w:rPr>
+                <w:sz w:val="18"/>
+              </w:rPr>
+              <w:t>001002.png</w:t>
+            </w:r>
+          </w:p>
+        </w:tc>
+        <w:tc>
+          <w:tcPr>
+            <w:tcW w:w="1134" w:type="dxa"/>
+          </w:tcPr>
+          <w:p>
+            <w:pPr>
+              <w:rPr>
+                <w:sz w:val="18"/>
+              </w:rPr>
+            </w:pPr>
+            <w:r>
+              <w:rPr>
+                <w:sz w:val="18"/>
+              </w:rPr>
+              <w:t>2.36</w:t>
+            </w:r>
+          </w:p>
+        </w:tc>
+        <w:tc>
+          <w:tcPr>
+            <w:tcW w:w="13324" w:type="dxa"/>
+          </w:tcPr>
+          <w:p>
+            <w:pPr>
+              <w:rPr>
+                <w:noProof/>
+                <w:lang w:eastAsia="en-IN"/>
+              </w:rPr>
+            </w:pPr>
+          </w:p>
+        </w:tc>
+      </w:tr>
     </w:tbl>
     <w:p>
       <w:pPr>
@@ -2706,18 +3167,74 @@
       <w:pPr>
         <w:spacing w:after="0" w:line="240" w:lineRule="auto"/>
       </w:pPr>
-    </w:p>
-    <w:p>
-      <w:pPr>
-        <w:spacing w:after="0" w:line="240" w:lineRule="auto"/>
-      </w:pPr>
-    </w:p>
-    <w:p>
-      <w:pPr>
-        <w:spacing w:after="0" w:line="240" w:lineRule="auto"/>
-      </w:pPr>
-      <w:r>
-        <w:lastRenderedPageBreak/>
+      <w:r>
+        <w:t>The approximate average output latencies for the 3 models on the constructed inference pipeline and from the chosen three images is:</w:t>
+      </w:r>
+    </w:p>
+    <w:p>
+      <w:pPr>
+        <w:pStyle w:val="ListParagraph"/>
+        <w:numPr>
+          <w:ilvl w:val="0"/>
+          <w:numId w:val="8"/>
+        </w:numPr>
+        <w:spacing w:after="0" w:line="240" w:lineRule="auto"/>
+      </w:pPr>
+      <w:r>
+        <w:t>Pretrained YOLO</w:t>
+      </w:r>
+      <w:r>
+        <w:tab/>
+        <w:t>: 6.1 sec</w:t>
+      </w:r>
+    </w:p>
+    <w:p>
+      <w:pPr>
+        <w:pStyle w:val="ListParagraph"/>
+        <w:numPr>
+          <w:ilvl w:val="0"/>
+          <w:numId w:val="8"/>
+        </w:numPr>
+        <w:spacing w:after="0" w:line="240" w:lineRule="auto"/>
+      </w:pPr>
+      <w:r>
+        <w:t>Custom YOLO</w:t>
+      </w:r>
+      <w:r>
+        <w:tab/>
+        <w:t>: 6.37 sec</w:t>
+      </w:r>
+    </w:p>
+    <w:p>
+      <w:pPr>
+        <w:pStyle w:val="ListParagraph"/>
+        <w:numPr>
+          <w:ilvl w:val="0"/>
+          <w:numId w:val="8"/>
+        </w:numPr>
+        <w:spacing w:after="0" w:line="240" w:lineRule="auto"/>
+      </w:pPr>
+      <w:r>
+        <w:t>FasterRCNN</w:t>
+      </w:r>
+      <w:r>
+        <w:tab/>
+      </w:r>
+      <w:r>
+        <w:tab/>
+        <w:t>: 2.25 sec</w:t>
+      </w:r>
+    </w:p>
+    <w:p>
+      <w:pPr>
+        <w:spacing w:after="0" w:line="240" w:lineRule="auto"/>
+      </w:pPr>
+    </w:p>
+    <w:p>
+      <w:pPr>
+        <w:spacing w:after="0" w:line="240" w:lineRule="auto"/>
+      </w:pPr>
+      <w:r>
         <w:t xml:space="preserve"> </w:t>
       </w:r>
     </w:p>
@@ -3198,6 +3715,95 @@
     </w:lvl>
   </w:abstractNum>
   <w:abstractNum w:abstractNumId="4">
+    <w:nsid w:val="44C62F9C"/>
+    <w:multiLevelType w:val="hybridMultilevel"/>
+    <w:tmpl w:val="865E3F12"/>
+    <w:lvl w:ilvl="0" w:tplc="40090019">
+      <w:start w:val="1"/>
+      <w:numFmt w:val="lowerLetter"/>
+      <w:lvlText w:val="%1."/>
+      <w:lvlJc w:val="left"/>
+      <w:pPr>
+        <w:ind w:left="720" w:hanging="360"/>
+      </w:pPr>
+      <w:rPr>
+        <w:rFonts w:hint="default"/>
+      </w:rPr>
+    </w:lvl>
+    <w:lvl w:ilvl="1" w:tplc="40090019">
+      <w:start w:val="1"/>
+      <w:numFmt w:val="lowerLetter"/>
+      <w:lvlText w:val="%2."/>
+      <w:lvlJc w:val="left"/>
+      <w:pPr>
+        <w:ind w:left="1440" w:hanging="360"/>
+      </w:pPr>
+    </w:lvl>
+    <w:lvl w:ilvl="2" w:tplc="4009001B" w:tentative="1">
+      <w:start w:val="1"/>
+      <w:numFmt w:val="lowerRoman"/>
+      <w:lvlText w:val="%3."/>
+      <w:lvlJc w:val="right"/>
+      <w:pPr>
+        <w:ind w:left="2160" w:hanging="180"/>
+      </w:pPr>
+    </w:lvl>
+    <w:lvl w:ilvl="3" w:tplc="4009000F" w:tentative="1">
+      <w:start w:val="1"/>
+      <w:numFmt w:val="decimal"/>
+      <w:lvlText w:val="%4."/>
+      <w:lvlJc w:val="left"/>
+      <w:pPr>
+        <w:ind w:left="2880" w:hanging="360"/>
+      </w:pPr>
+    </w:lvl>
+    <w:lvl w:ilvl="4" w:tplc="40090019" w:tentative="1">
+      <w:start w:val="1"/>
+      <w:numFmt w:val="lowerLetter"/>
+      <w:lvlText w:val="%5."/>
+      <w:lvlJc w:val="left"/>
+      <w:pPr>
+        <w:ind w:left="3600" w:hanging="360"/>
+      </w:pPr>
+    </w:lvl>
+    <w:lvl w:ilvl="5" w:tplc="4009001B" w:tentative="1">
+      <w:start w:val="1"/>
+      <w:numFmt w:val="lowerRoman"/>
+      <w:lvlText w:val="%6."/>
+      <w:lvlJc w:val="right"/>
+      <w:pPr>
+        <w:ind w:left="4320" w:hanging="180"/>
+      </w:pPr>
+    </w:lvl>
+    <w:lvl w:ilvl="6" w:tplc="4009000F" w:tentative="1">
+      <w:start w:val="1"/>
+      <w:numFmt w:val="decimal"/>
+      <w:lvlText w:val="%7."/>
+      <w:lvlJc w:val="left"/>
+      <w:pPr>
+        <w:ind w:left="5040" w:hanging="360"/>
+      </w:pPr>
+    </w:lvl>
+    <w:lvl w:ilvl="7" w:tplc="40090019" w:tentative="1">
+      <w:start w:val="1"/>
+      <w:numFmt w:val="lowerLetter"/>
+      <w:lvlText w:val="%8."/>
+      <w:lvlJc w:val="left"/>
+      <w:pPr>
+        <w:ind w:left="5760" w:hanging="360"/>
+      </w:pPr>
+    </w:lvl>
+    <w:lvl w:ilvl="8" w:tplc="4009001B" w:tentative="1">
+      <w:start w:val="1"/>
+      <w:numFmt w:val="lowerRoman"/>
+      <w:lvlText w:val="%9."/>
+      <w:lvlJc w:val="right"/>
+      <w:pPr>
+        <w:ind w:left="6480" w:hanging="180"/>
+      </w:pPr>
+    </w:lvl>
+  </w:abstractNum>
+  <w:abstractNum w:abstractNumId="5">
     <w:nsid w:val="48301818"/>
     <w:multiLevelType w:val="hybridMultilevel"/>
     <w:tmpl w:val="1B4A55D2"/>
@@ -3310,7 +3916,7 @@
       </w:rPr>
     </w:lvl>
   </w:abstractNum>
-  <w:abstractNum w:abstractNumId="5">
+  <w:abstractNum w:abstractNumId="6">
     <w:nsid w:val="6EAE621D"/>
     <w:multiLevelType w:val="hybridMultilevel"/>
     <w:tmpl w:val="779636F2"/>
@@ -3396,6 +4002,95 @@
       <w:lvlJc w:val="right"/>
       <w:pPr>
         <w:ind w:left="6480" w:hanging="180"/>
+      </w:pPr>
+    </w:lvl>
+  </w:abstractNum>
+  <w:abstractNum w:abstractNumId="7">
+    <w:nsid w:val="75C37F1E"/>
+    <w:multiLevelType w:val="hybridMultilevel"/>
+    <w:tmpl w:val="E452A1F8"/>
+    <w:lvl w:ilvl="0" w:tplc="CF3CA986">
+      <w:start w:val="1"/>
+      <w:numFmt w:val="lowerLetter"/>
+      <w:lvlText w:val="%1."/>
+      <w:lvlJc w:val="left"/>
+      <w:pPr>
+        <w:ind w:left="1080" w:hanging="360"/>
+      </w:pPr>
+      <w:rPr>
+        <w:rFonts w:hint="default"/>
+      </w:rPr>
+    </w:lvl>
+    <w:lvl w:ilvl="1" w:tplc="40090019" w:tentative="1">
+      <w:start w:val="1"/>
+      <w:numFmt w:val="lowerLetter"/>
+      <w:lvlText w:val="%2."/>
+      <w:lvlJc w:val="left"/>
+      <w:pPr>
+        <w:ind w:left="1800" w:hanging="360"/>
+      </w:pPr>
+    </w:lvl>
+    <w:lvl w:ilvl="2" w:tplc="4009001B" w:tentative="1">
+      <w:start w:val="1"/>
+      <w:numFmt w:val="lowerRoman"/>
+      <w:lvlText w:val="%3."/>
+      <w:lvlJc w:val="right"/>
+      <w:pPr>
+        <w:ind w:left="2520" w:hanging="180"/>
+      </w:pPr>
+    </w:lvl>
+    <w:lvl w:ilvl="3" w:tplc="4009000F" w:tentative="1">
+      <w:start w:val="1"/>
+      <w:numFmt w:val="decimal"/>
+      <w:lvlText w:val="%4."/>
+      <w:lvlJc w:val="left"/>
+      <w:pPr>
+        <w:ind w:left="3240" w:hanging="360"/>
+      </w:pPr>
+    </w:lvl>
+    <w:lvl w:ilvl="4" w:tplc="40090019" w:tentative="1">
+      <w:start w:val="1"/>
+      <w:numFmt w:val="lowerLetter"/>
+      <w:lvlText w:val="%5."/>
+      <w:lvlJc w:val="left"/>
+      <w:pPr>
+        <w:ind w:left="3960" w:hanging="360"/>
+      </w:pPr>
+    </w:lvl>
+    <w:lvl w:ilvl="5" w:tplc="4009001B" w:tentative="1">
+      <w:start w:val="1"/>
+      <w:numFmt w:val="lowerRoman"/>
+      <w:lvlText w:val="%6."/>
+      <w:lvlJc w:val="right"/>
+      <w:pPr>
+        <w:ind w:left="4680" w:hanging="180"/>
+      </w:pPr>
+    </w:lvl>
+    <w:lvl w:ilvl="6" w:tplc="4009000F" w:tentative="1">
+      <w:start w:val="1"/>
+      <w:numFmt w:val="decimal"/>
+      <w:lvlText w:val="%7."/>
+      <w:lvlJc w:val="left"/>
+      <w:pPr>
+        <w:ind w:left="5400" w:hanging="360"/>
+      </w:pPr>
+    </w:lvl>
+    <w:lvl w:ilvl="7" w:tplc="40090019" w:tentative="1">
+      <w:start w:val="1"/>
+      <w:numFmt w:val="lowerLetter"/>
+      <w:lvlText w:val="%8."/>
+      <w:lvlJc w:val="left"/>
+      <w:pPr>
+        <w:ind w:left="6120" w:hanging="360"/>
+      </w:pPr>
+    </w:lvl>
+    <w:lvl w:ilvl="8" w:tplc="4009001B" w:tentative="1">
+      <w:start w:val="1"/>
+      <w:numFmt w:val="lowerRoman"/>
+      <w:lvlText w:val="%9."/>
+      <w:lvlJc w:val="right"/>
+      <w:pPr>
+        <w:ind w:left="6840" w:hanging="180"/>
       </w:pPr>
     </w:lvl>
   </w:abstractNum>
@@ -3406,16 +4101,22 @@
     <w:abstractNumId w:val="2"/>
   </w:num>
   <w:num w:numId="3">
-    <w:abstractNumId w:val="5"/>
+    <w:abstractNumId w:val="6"/>
   </w:num>
   <w:num w:numId="4">
     <w:abstractNumId w:val="3"/>
   </w:num>
   <w:num w:numId="5">
-    <w:abstractNumId w:val="4"/>
+    <w:abstractNumId w:val="5"/>
   </w:num>
   <w:num w:numId="6">
     <w:abstractNumId w:val="0"/>
+  </w:num>
+  <w:num w:numId="7">
+    <w:abstractNumId w:val="4"/>
+  </w:num>
+  <w:num w:numId="8">
+    <w:abstractNumId w:val="7"/>
   </w:num>
 </w:numbering>
 </file>
@@ -3587,7 +4288,6 @@
   <w:style w:type="character" w:default="1" w:styleId="DefaultParagraphFont">
     <w:name w:val="Default Paragraph Font"/>
     <w:uiPriority w:val="1"/>
-    <w:semiHidden/>
     <w:unhideWhenUsed/>
   </w:style>
   <w:style w:type="table" w:default="1" w:styleId="TableNormal">
@@ -3960,7 +4660,7 @@
   <a:extraClrSchemeLst/>
   <a:extLst>
     <a:ext uri="{05A4C25C-085E-4340-85A3-A5531E510DB2}">
-      <thm15:themeFamily xmlns="" xmlns:thm15="http://schemas.microsoft.com/office/thememl/2012/main" name="Office Theme" id="{62F939B6-93AF-4DB8-9C6B-D6C7DFDC589F}" vid="{4A3C46E8-61CC-4603-A589-7422A47A8E4A}"/>
+      <thm15:themeFamily xmlns:thm15="http://schemas.microsoft.com/office/thememl/2012/main" xmlns="" name="Office Theme" id="{62F939B6-93AF-4DB8-9C6B-D6C7DFDC589F}" vid="{4A3C46E8-61CC-4603-A589-7422A47A8E4A}"/>
     </a:ext>
   </a:extLst>
 </a:theme>

</xml_diff>